<commit_message>
Updated Program at a glance
</commit_message>
<xml_diff>
--- a/ProgramGlanceMASS25.docx
+++ b/ProgramGlanceMASS25.docx
@@ -994,907 +994,6 @@
         </w:rPr>
       </w:pPr>
     </w:p>
-    <w:p>
-      <w:pPr>
-        <w:rPr>
-          <w:sz w:val="36"/>
-          <w:szCs w:val="36"/>
-        </w:rPr>
-      </w:pPr>
-    </w:p>
-    <w:tbl>
-      <w:tblPr>
-        <w:tblStyle w:val="TableGrid"/>
-        <w:tblW w:w="9465" w:type="dxa"/>
-        <w:tblLayout w:type="fixed"/>
-        <w:tblLook w:val="06A0" w:firstRow="1" w:lastRow="0" w:firstColumn="1" w:lastColumn="0" w:noHBand="1" w:noVBand="1"/>
-      </w:tblPr>
-      <w:tblGrid>
-        <w:gridCol w:w="1815"/>
-        <w:gridCol w:w="2550"/>
-        <w:gridCol w:w="1185"/>
-        <w:gridCol w:w="1365"/>
-        <w:gridCol w:w="2550"/>
-      </w:tblGrid>
-      <w:tr>
-        <w:trPr>
-          <w:trHeight w:val="300"/>
-        </w:trPr>
-        <w:tc>
-          <w:tcPr>
-            <w:tcW w:w="9465" w:type="dxa"/>
-            <w:gridSpan w:val="5"/>
-            <w:shd w:val="clear" w:color="auto" w:fill="000000" w:themeFill="text1"/>
-          </w:tcPr>
-          <w:p>
-            <w:pPr>
-              <w:rPr>
-                <w:rFonts w:ascii="Aptos" w:eastAsia="Aptos" w:hAnsi="Aptos" w:cs="Aptos"/>
-                <w:color w:val="FFFFFF" w:themeColor="background1"/>
-              </w:rPr>
-            </w:pPr>
-            <w:r>
-              <w:rPr>
-                <w:rFonts w:ascii="Aptos" w:eastAsia="Aptos" w:hAnsi="Aptos" w:cs="Aptos"/>
-                <w:color w:val="FFFFFF" w:themeColor="background1"/>
-              </w:rPr>
-              <w:t xml:space="preserve">Tuesday, October 7, 2025, </w:t>
-            </w:r>
-            <w:r>
-              <w:rPr>
-                <w:rFonts w:ascii="Aptos" w:eastAsia="Aptos" w:hAnsi="Aptos" w:cs="Aptos"/>
-                <w:color w:val="FFFFFF" w:themeColor="background1"/>
-              </w:rPr>
-              <w:t>Main Conference</w:t>
-            </w:r>
-          </w:p>
-        </w:tc>
-      </w:tr>
-      <w:tr>
-        <w:trPr>
-          <w:trHeight w:val="300"/>
-        </w:trPr>
-        <w:tc>
-          <w:tcPr>
-            <w:tcW w:w="1815" w:type="dxa"/>
-          </w:tcPr>
-          <w:p>
-            <w:r>
-              <w:t>8:</w:t>
-            </w:r>
-            <w:r>
-              <w:t>45</w:t>
-            </w:r>
-            <w:r>
-              <w:t xml:space="preserve"> </w:t>
-            </w:r>
-            <w:r>
-              <w:t>-</w:t>
-            </w:r>
-            <w:r>
-              <w:t>9</w:t>
-            </w:r>
-            <w:r>
-              <w:t>:45</w:t>
-            </w:r>
-          </w:p>
-        </w:tc>
-        <w:tc>
-          <w:tcPr>
-            <w:tcW w:w="7650" w:type="dxa"/>
-            <w:gridSpan w:val="4"/>
-            <w:shd w:val="clear" w:color="auto" w:fill="FFC000"/>
-          </w:tcPr>
-          <w:p>
-            <w:pPr>
-              <w:rPr>
-                <w:rFonts w:ascii="Aptos" w:hAnsi="Aptos" w:cs="Aptos"/>
-                <w:lang w:eastAsia="zh-CN"/>
-              </w:rPr>
-            </w:pPr>
-            <w:r>
-              <w:rPr>
-                <w:rFonts w:ascii="Aptos" w:eastAsia="Aptos" w:hAnsi="Aptos" w:cs="Aptos"/>
-              </w:rPr>
-              <w:t>Keynote 2</w:t>
-            </w:r>
-            <w:r>
-              <w:rPr>
-                <w:rFonts w:ascii="Aptos" w:hAnsi="Aptos" w:cs="Aptos" w:hint="eastAsia"/>
-                <w:lang w:eastAsia="zh-CN"/>
-              </w:rPr>
-              <w:t xml:space="preserve"> (</w:t>
-            </w:r>
-            <w:r>
-              <w:rPr>
-                <w:rFonts w:ascii="Aptos" w:hAnsi="Aptos" w:cs="Aptos"/>
-                <w:lang w:eastAsia="zh-CN"/>
-              </w:rPr>
-              <w:t>Auditorium</w:t>
-            </w:r>
-            <w:r>
-              <w:rPr>
-                <w:rFonts w:ascii="Aptos" w:hAnsi="Aptos" w:cs="Aptos" w:hint="eastAsia"/>
-                <w:lang w:eastAsia="zh-CN"/>
-              </w:rPr>
-              <w:t>)</w:t>
-            </w:r>
-          </w:p>
-        </w:tc>
-      </w:tr>
-      <w:tr>
-        <w:trPr>
-          <w:trHeight w:val="300"/>
-        </w:trPr>
-        <w:tc>
-          <w:tcPr>
-            <w:tcW w:w="1815" w:type="dxa"/>
-          </w:tcPr>
-          <w:p>
-            <w:pPr>
-              <w:rPr>
-                <w:rFonts w:ascii="Aptos" w:eastAsia="Aptos" w:hAnsi="Aptos" w:cs="Aptos"/>
-              </w:rPr>
-            </w:pPr>
-            <w:r>
-              <w:rPr>
-                <w:rFonts w:ascii="Aptos" w:eastAsia="Aptos" w:hAnsi="Aptos" w:cs="Aptos"/>
-              </w:rPr>
-              <w:t>9:45 - 9:55</w:t>
-            </w:r>
-          </w:p>
-        </w:tc>
-        <w:tc>
-          <w:tcPr>
-            <w:tcW w:w="7650" w:type="dxa"/>
-            <w:gridSpan w:val="4"/>
-            <w:shd w:val="clear" w:color="auto" w:fill="D9F2D0" w:themeFill="accent6" w:themeFillTint="33"/>
-          </w:tcPr>
-          <w:p>
-            <w:pPr>
-              <w:rPr>
-                <w:lang w:eastAsia="zh-CN"/>
-              </w:rPr>
-            </w:pPr>
-            <w:r>
-              <w:t>Break</w:t>
-            </w:r>
-            <w:r>
-              <w:rPr>
-                <w:rFonts w:hint="eastAsia"/>
-                <w:lang w:eastAsia="zh-CN"/>
-              </w:rPr>
-              <w:t xml:space="preserve"> (</w:t>
-            </w:r>
-            <w:r>
-              <w:rPr>
-                <w:lang w:eastAsia="zh-CN"/>
-              </w:rPr>
-              <w:t xml:space="preserve">Coffee </w:t>
-            </w:r>
-            <w:r>
-              <w:rPr>
-                <w:lang w:eastAsia="zh-CN"/>
-              </w:rPr>
-              <w:t>b</w:t>
-            </w:r>
-            <w:r>
-              <w:rPr>
-                <w:lang w:eastAsia="zh-CN"/>
-              </w:rPr>
-              <w:t>reak</w:t>
-            </w:r>
-            <w:r>
-              <w:rPr>
-                <w:lang w:eastAsia="zh-CN"/>
-              </w:rPr>
-              <w:t xml:space="preserve"> and rest area</w:t>
-            </w:r>
-            <w:r>
-              <w:rPr>
-                <w:rFonts w:hint="eastAsia"/>
-                <w:lang w:eastAsia="zh-CN"/>
-              </w:rPr>
-              <w:t xml:space="preserve"> - Lobby; </w:t>
-            </w:r>
-            <w:r>
-              <w:rPr>
-                <w:lang w:eastAsia="zh-CN"/>
-              </w:rPr>
-              <w:t>Additional r</w:t>
-            </w:r>
-            <w:r>
-              <w:rPr>
-                <w:rFonts w:hint="eastAsia"/>
-                <w:lang w:eastAsia="zh-CN"/>
-              </w:rPr>
-              <w:t xml:space="preserve">est area - </w:t>
-            </w:r>
-            <w:r>
-              <w:rPr>
-                <w:lang w:eastAsia="zh-CN"/>
-              </w:rPr>
-              <w:t>Room 581</w:t>
-            </w:r>
-          </w:p>
-        </w:tc>
-      </w:tr>
-      <w:tr>
-        <w:trPr>
-          <w:trHeight w:val="300"/>
-        </w:trPr>
-        <w:tc>
-          <w:tcPr>
-            <w:tcW w:w="1815" w:type="dxa"/>
-          </w:tcPr>
-          <w:p>
-            <w:pPr>
-              <w:rPr>
-                <w:rFonts w:ascii="Aptos" w:eastAsia="Aptos" w:hAnsi="Aptos" w:cs="Aptos"/>
-              </w:rPr>
-            </w:pPr>
-            <w:r>
-              <w:rPr>
-                <w:rFonts w:ascii="Aptos" w:eastAsia="Aptos" w:hAnsi="Aptos" w:cs="Aptos"/>
-              </w:rPr>
-              <w:t>9:55 - 11:05</w:t>
-            </w:r>
-          </w:p>
-        </w:tc>
-        <w:tc>
-          <w:tcPr>
-            <w:tcW w:w="3735" w:type="dxa"/>
-            <w:gridSpan w:val="2"/>
-          </w:tcPr>
-          <w:p>
-            <w:pPr>
-              <w:rPr>
-                <w:lang w:eastAsia="zh-CN"/>
-              </w:rPr>
-            </w:pPr>
-            <w:r>
-              <w:t>Session 5A</w:t>
-            </w:r>
-            <w:r>
-              <w:t xml:space="preserve">: </w:t>
-            </w:r>
-            <w:r>
-              <w:t>AI/ML based Smart Design 3</w:t>
-            </w:r>
-            <w:r>
-              <w:rPr>
-                <w:rFonts w:hint="eastAsia"/>
-                <w:lang w:eastAsia="zh-CN"/>
-              </w:rPr>
-              <w:t xml:space="preserve"> (Room C35)</w:t>
-            </w:r>
-          </w:p>
-        </w:tc>
-        <w:tc>
-          <w:tcPr>
-            <w:tcW w:w="3915" w:type="dxa"/>
-            <w:gridSpan w:val="2"/>
-          </w:tcPr>
-          <w:p>
-            <w:pPr>
-              <w:rPr>
-                <w:lang w:eastAsia="zh-CN"/>
-              </w:rPr>
-            </w:pPr>
-            <w:r>
-              <w:t>Session 5B</w:t>
-            </w:r>
-            <w:r>
-              <w:t xml:space="preserve">: </w:t>
-            </w:r>
-            <w:r>
-              <w:t>Security and Privacy 2</w:t>
-            </w:r>
-            <w:r>
-              <w:rPr>
-                <w:rFonts w:hint="eastAsia"/>
-                <w:lang w:eastAsia="zh-CN"/>
-              </w:rPr>
-              <w:t xml:space="preserve"> (Room C25)</w:t>
-            </w:r>
-          </w:p>
-        </w:tc>
-      </w:tr>
-      <w:tr>
-        <w:trPr>
-          <w:trHeight w:val="300"/>
-        </w:trPr>
-        <w:tc>
-          <w:tcPr>
-            <w:tcW w:w="1815" w:type="dxa"/>
-          </w:tcPr>
-          <w:p>
-            <w:pPr>
-              <w:rPr>
-                <w:rFonts w:ascii="Aptos" w:eastAsia="Aptos" w:hAnsi="Aptos" w:cs="Aptos"/>
-              </w:rPr>
-            </w:pPr>
-            <w:r>
-              <w:rPr>
-                <w:rFonts w:ascii="Aptos" w:eastAsia="Aptos" w:hAnsi="Aptos" w:cs="Aptos"/>
-              </w:rPr>
-              <w:t>11:05 - 11:20</w:t>
-            </w:r>
-          </w:p>
-        </w:tc>
-        <w:tc>
-          <w:tcPr>
-            <w:tcW w:w="7650" w:type="dxa"/>
-            <w:gridSpan w:val="4"/>
-            <w:shd w:val="clear" w:color="auto" w:fill="D9F2D0" w:themeFill="accent6" w:themeFillTint="33"/>
-          </w:tcPr>
-          <w:p>
-            <w:r>
-              <w:t>Break (Rest area - Lobby; Additional rest area - Room 581)</w:t>
-            </w:r>
-          </w:p>
-        </w:tc>
-      </w:tr>
-      <w:tr>
-        <w:trPr>
-          <w:trHeight w:val="300"/>
-        </w:trPr>
-        <w:tc>
-          <w:tcPr>
-            <w:tcW w:w="1815" w:type="dxa"/>
-          </w:tcPr>
-          <w:p>
-            <w:pPr>
-              <w:rPr>
-                <w:rFonts w:ascii="Aptos" w:eastAsia="Aptos" w:hAnsi="Aptos" w:cs="Aptos"/>
-              </w:rPr>
-            </w:pPr>
-            <w:r>
-              <w:rPr>
-                <w:rFonts w:ascii="Aptos" w:eastAsia="Aptos" w:hAnsi="Aptos" w:cs="Aptos"/>
-              </w:rPr>
-              <w:t>11:20 - 12:30</w:t>
-            </w:r>
-          </w:p>
-        </w:tc>
-        <w:tc>
-          <w:tcPr>
-            <w:tcW w:w="3735" w:type="dxa"/>
-            <w:gridSpan w:val="2"/>
-          </w:tcPr>
-          <w:p>
-            <w:pPr>
-              <w:rPr>
-                <w:lang w:eastAsia="zh-CN"/>
-              </w:rPr>
-            </w:pPr>
-            <w:r>
-              <w:t>Session 6A</w:t>
-            </w:r>
-            <w:r>
-              <w:t xml:space="preserve">: </w:t>
-            </w:r>
-            <w:r>
-              <w:t>Invited Paper</w:t>
-            </w:r>
-            <w:r>
-              <w:t>s 2</w:t>
-            </w:r>
-            <w:r>
-              <w:t>: Next-Generation Wireless Networking</w:t>
-            </w:r>
-            <w:r>
-              <w:rPr>
-                <w:rFonts w:hint="eastAsia"/>
-                <w:lang w:eastAsia="zh-CN"/>
-              </w:rPr>
-              <w:t xml:space="preserve"> (Room C35)</w:t>
-            </w:r>
-          </w:p>
-        </w:tc>
-        <w:tc>
-          <w:tcPr>
-            <w:tcW w:w="3915" w:type="dxa"/>
-            <w:gridSpan w:val="2"/>
-          </w:tcPr>
-          <w:p>
-            <w:pPr>
-              <w:rPr>
-                <w:lang w:eastAsia="zh-CN"/>
-              </w:rPr>
-            </w:pPr>
-            <w:r>
-              <w:t>Session 6B</w:t>
-            </w:r>
-            <w:r>
-              <w:t xml:space="preserve">: </w:t>
-            </w:r>
-            <w:r>
-              <w:t>System and Applications 3</w:t>
-            </w:r>
-            <w:r>
-              <w:rPr>
-                <w:rFonts w:hint="eastAsia"/>
-                <w:lang w:eastAsia="zh-CN"/>
-              </w:rPr>
-              <w:t xml:space="preserve"> (Room C25)</w:t>
-            </w:r>
-          </w:p>
-        </w:tc>
-      </w:tr>
-      <w:tr>
-        <w:trPr>
-          <w:trHeight w:val="300"/>
-        </w:trPr>
-        <w:tc>
-          <w:tcPr>
-            <w:tcW w:w="1815" w:type="dxa"/>
-          </w:tcPr>
-          <w:p>
-            <w:pPr>
-              <w:rPr>
-                <w:rFonts w:ascii="Aptos" w:eastAsia="Aptos" w:hAnsi="Aptos" w:cs="Aptos"/>
-              </w:rPr>
-            </w:pPr>
-            <w:r>
-              <w:rPr>
-                <w:rFonts w:ascii="Aptos" w:eastAsia="Aptos" w:hAnsi="Aptos" w:cs="Aptos"/>
-              </w:rPr>
-              <w:t>12:30 - 14:00</w:t>
-            </w:r>
-          </w:p>
-        </w:tc>
-        <w:tc>
-          <w:tcPr>
-            <w:tcW w:w="7650" w:type="dxa"/>
-            <w:gridSpan w:val="4"/>
-            <w:shd w:val="clear" w:color="auto" w:fill="D9F2D0" w:themeFill="accent6" w:themeFillTint="33"/>
-          </w:tcPr>
-          <w:p>
-            <w:pPr>
-              <w:rPr>
-                <w:rFonts w:ascii="Aptos" w:eastAsia="Aptos" w:hAnsi="Aptos" w:cs="Aptos"/>
-              </w:rPr>
-            </w:pPr>
-            <w:r>
-              <w:t>Lunch</w:t>
-            </w:r>
-            <w:r>
-              <w:rPr>
-                <w:rFonts w:ascii="Aptos" w:eastAsia="Aptos" w:hAnsi="Aptos" w:cs="Aptos"/>
-              </w:rPr>
-              <w:t xml:space="preserve"> </w:t>
-            </w:r>
-            <w:r>
-              <w:rPr>
-                <w:rFonts w:hint="eastAsia"/>
-                <w:lang w:eastAsia="zh-CN"/>
-              </w:rPr>
-              <w:t>(</w:t>
-            </w:r>
-            <w:r>
-              <w:rPr>
-                <w:lang w:eastAsia="zh-CN"/>
-              </w:rPr>
-              <w:t>2</w:t>
-            </w:r>
-            <w:r>
-              <w:rPr>
-                <w:vertAlign w:val="superscript"/>
-                <w:lang w:eastAsia="zh-CN"/>
-              </w:rPr>
-              <w:t>nd</w:t>
-            </w:r>
-            <w:r>
-              <w:rPr>
-                <w:lang w:eastAsia="zh-CN"/>
-              </w:rPr>
-              <w:t> floor cafe</w:t>
-            </w:r>
-            <w:r>
-              <w:rPr>
-                <w:rFonts w:hint="eastAsia"/>
-                <w:lang w:eastAsia="zh-CN"/>
-              </w:rPr>
-              <w:t>)</w:t>
-            </w:r>
-          </w:p>
-        </w:tc>
-      </w:tr>
-      <w:tr>
-        <w:trPr>
-          <w:trHeight w:val="300"/>
-        </w:trPr>
-        <w:tc>
-          <w:tcPr>
-            <w:tcW w:w="1815" w:type="dxa"/>
-          </w:tcPr>
-          <w:p>
-            <w:pPr>
-              <w:rPr>
-                <w:rFonts w:ascii="Aptos" w:eastAsia="Aptos" w:hAnsi="Aptos" w:cs="Aptos"/>
-              </w:rPr>
-            </w:pPr>
-            <w:r>
-              <w:rPr>
-                <w:rFonts w:ascii="Aptos" w:eastAsia="Aptos" w:hAnsi="Aptos" w:cs="Aptos"/>
-              </w:rPr>
-              <w:t>14:00 - 15:</w:t>
-            </w:r>
-            <w:r>
-              <w:rPr>
-                <w:rFonts w:ascii="Aptos" w:eastAsia="Aptos" w:hAnsi="Aptos" w:cs="Aptos"/>
-              </w:rPr>
-              <w:t>15</w:t>
-            </w:r>
-          </w:p>
-        </w:tc>
-        <w:tc>
-          <w:tcPr>
-            <w:tcW w:w="7650" w:type="dxa"/>
-            <w:gridSpan w:val="4"/>
-            <w:shd w:val="clear" w:color="auto" w:fill="FFC000"/>
-          </w:tcPr>
-          <w:p>
-            <w:pPr>
-              <w:rPr>
-                <w:lang w:eastAsia="zh-CN"/>
-              </w:rPr>
-            </w:pPr>
-            <w:r>
-              <w:t>Panel</w:t>
-            </w:r>
-            <w:r>
-              <w:rPr>
-                <w:rFonts w:hint="eastAsia"/>
-                <w:lang w:eastAsia="zh-CN"/>
-              </w:rPr>
-              <w:t xml:space="preserve"> </w:t>
-            </w:r>
-            <w:r>
-              <w:rPr>
-                <w:rFonts w:ascii="Aptos" w:hAnsi="Aptos" w:cs="Aptos" w:hint="eastAsia"/>
-                <w:lang w:eastAsia="zh-CN"/>
-              </w:rPr>
-              <w:t>(</w:t>
-            </w:r>
-            <w:r>
-              <w:rPr>
-                <w:rFonts w:ascii="Aptos" w:hAnsi="Aptos" w:cs="Aptos"/>
-                <w:lang w:eastAsia="zh-CN"/>
-              </w:rPr>
-              <w:t>Auditorium</w:t>
-            </w:r>
-            <w:r>
-              <w:rPr>
-                <w:rFonts w:ascii="Aptos" w:hAnsi="Aptos" w:cs="Aptos" w:hint="eastAsia"/>
-                <w:lang w:eastAsia="zh-CN"/>
-              </w:rPr>
-              <w:t>)</w:t>
-            </w:r>
-          </w:p>
-        </w:tc>
-      </w:tr>
-      <w:tr>
-        <w:trPr>
-          <w:trHeight w:val="300"/>
-        </w:trPr>
-        <w:tc>
-          <w:tcPr>
-            <w:tcW w:w="1815" w:type="dxa"/>
-          </w:tcPr>
-          <w:p>
-            <w:pPr>
-              <w:rPr>
-                <w:rFonts w:ascii="Aptos" w:eastAsia="Aptos" w:hAnsi="Aptos" w:cs="Aptos"/>
-              </w:rPr>
-            </w:pPr>
-            <w:r>
-              <w:rPr>
-                <w:rFonts w:ascii="Aptos" w:eastAsia="Aptos" w:hAnsi="Aptos" w:cs="Aptos"/>
-              </w:rPr>
-              <w:t>15:</w:t>
-            </w:r>
-            <w:r>
-              <w:rPr>
-                <w:rFonts w:ascii="Aptos" w:eastAsia="Aptos" w:hAnsi="Aptos" w:cs="Aptos"/>
-              </w:rPr>
-              <w:t>15</w:t>
-            </w:r>
-            <w:r>
-              <w:rPr>
-                <w:rFonts w:ascii="Aptos" w:eastAsia="Aptos" w:hAnsi="Aptos" w:cs="Aptos"/>
-              </w:rPr>
-              <w:t xml:space="preserve"> - 15:</w:t>
-            </w:r>
-            <w:r>
-              <w:rPr>
-                <w:rFonts w:ascii="Aptos" w:eastAsia="Aptos" w:hAnsi="Aptos" w:cs="Aptos"/>
-              </w:rPr>
-              <w:t>30</w:t>
-            </w:r>
-          </w:p>
-        </w:tc>
-        <w:tc>
-          <w:tcPr>
-            <w:tcW w:w="7650" w:type="dxa"/>
-            <w:gridSpan w:val="4"/>
-            <w:shd w:val="clear" w:color="auto" w:fill="D9F2D0" w:themeFill="accent6" w:themeFillTint="33"/>
-          </w:tcPr>
-          <w:p>
-            <w:pPr>
-              <w:rPr>
-                <w:lang w:eastAsia="zh-CN"/>
-              </w:rPr>
-            </w:pPr>
-            <w:r>
-              <w:t>Break</w:t>
-            </w:r>
-            <w:r>
-              <w:rPr>
-                <w:rFonts w:hint="eastAsia"/>
-                <w:lang w:eastAsia="zh-CN"/>
-              </w:rPr>
-              <w:t xml:space="preserve"> (</w:t>
-            </w:r>
-            <w:r>
-              <w:rPr>
-                <w:lang w:eastAsia="zh-CN"/>
-              </w:rPr>
-              <w:t xml:space="preserve">Coffee </w:t>
-            </w:r>
-            <w:r>
-              <w:rPr>
-                <w:lang w:eastAsia="zh-CN"/>
-              </w:rPr>
-              <w:t>b</w:t>
-            </w:r>
-            <w:r>
-              <w:rPr>
-                <w:lang w:eastAsia="zh-CN"/>
-              </w:rPr>
-              <w:t>reak</w:t>
-            </w:r>
-            <w:r>
-              <w:rPr>
-                <w:lang w:eastAsia="zh-CN"/>
-              </w:rPr>
-              <w:t xml:space="preserve"> and rest area</w:t>
-            </w:r>
-            <w:r>
-              <w:rPr>
-                <w:rFonts w:hint="eastAsia"/>
-                <w:lang w:eastAsia="zh-CN"/>
-              </w:rPr>
-              <w:t xml:space="preserve"> - Lobby; </w:t>
-            </w:r>
-            <w:r>
-              <w:rPr>
-                <w:lang w:eastAsia="zh-CN"/>
-              </w:rPr>
-              <w:t>Additional r</w:t>
-            </w:r>
-            <w:r>
-              <w:rPr>
-                <w:rFonts w:hint="eastAsia"/>
-                <w:lang w:eastAsia="zh-CN"/>
-              </w:rPr>
-              <w:t xml:space="preserve">est area - </w:t>
-            </w:r>
-            <w:r>
-              <w:rPr>
-                <w:lang w:eastAsia="zh-CN"/>
-              </w:rPr>
-              <w:t>Room 581</w:t>
-            </w:r>
-          </w:p>
-        </w:tc>
-      </w:tr>
-      <w:tr>
-        <w:trPr>
-          <w:trHeight w:val="300"/>
-        </w:trPr>
-        <w:tc>
-          <w:tcPr>
-            <w:tcW w:w="1815" w:type="dxa"/>
-          </w:tcPr>
-          <w:p>
-            <w:pPr>
-              <w:rPr>
-                <w:rFonts w:ascii="Aptos" w:eastAsia="Aptos" w:hAnsi="Aptos" w:cs="Aptos"/>
-              </w:rPr>
-            </w:pPr>
-            <w:r>
-              <w:rPr>
-                <w:rFonts w:ascii="Aptos" w:eastAsia="Aptos" w:hAnsi="Aptos" w:cs="Aptos"/>
-              </w:rPr>
-              <w:t>15:30 – 17:00</w:t>
-            </w:r>
-          </w:p>
-        </w:tc>
-        <w:tc>
-          <w:tcPr>
-            <w:tcW w:w="2550" w:type="dxa"/>
-          </w:tcPr>
-          <w:p>
-            <w:pPr>
-              <w:rPr>
-                <w:lang w:eastAsia="zh-CN"/>
-              </w:rPr>
-            </w:pPr>
-            <w:r>
-              <w:t>Session 7A</w:t>
-            </w:r>
-            <w:r>
-              <w:t xml:space="preserve">: </w:t>
-            </w:r>
-            <w:r>
-              <w:t>AI/ML based Smart Design 4</w:t>
-            </w:r>
-            <w:r>
-              <w:rPr>
-                <w:rFonts w:hint="eastAsia"/>
-                <w:lang w:eastAsia="zh-CN"/>
-              </w:rPr>
-              <w:t xml:space="preserve"> (Room C35)</w:t>
-            </w:r>
-          </w:p>
-        </w:tc>
-        <w:tc>
-          <w:tcPr>
-            <w:tcW w:w="2550" w:type="dxa"/>
-            <w:gridSpan w:val="2"/>
-          </w:tcPr>
-          <w:p>
-            <w:pPr>
-              <w:rPr>
-                <w:lang w:eastAsia="zh-CN"/>
-              </w:rPr>
-            </w:pPr>
-            <w:r>
-              <w:t>Session 7B</w:t>
-            </w:r>
-            <w:r>
-              <w:t xml:space="preserve">: </w:t>
-            </w:r>
-            <w:r>
-              <w:t>System and Applications 4</w:t>
-            </w:r>
-            <w:r>
-              <w:rPr>
-                <w:rFonts w:hint="eastAsia"/>
-                <w:lang w:eastAsia="zh-CN"/>
-              </w:rPr>
-              <w:t xml:space="preserve"> (Room C25)</w:t>
-            </w:r>
-          </w:p>
-        </w:tc>
-        <w:tc>
-          <w:tcPr>
-            <w:tcW w:w="2550" w:type="dxa"/>
-          </w:tcPr>
-          <w:p>
-            <w:pPr>
-              <w:rPr>
-                <w:lang w:eastAsia="zh-CN"/>
-              </w:rPr>
-            </w:pPr>
-            <w:r>
-              <w:t>Session 8A</w:t>
-            </w:r>
-            <w:r>
-              <w:t xml:space="preserve">: </w:t>
-            </w:r>
-            <w:r>
-              <w:t>Protocols and Emerging Technologies 2</w:t>
-            </w:r>
-            <w:r>
-              <w:rPr>
-                <w:rFonts w:hint="eastAsia"/>
-                <w:lang w:eastAsia="zh-CN"/>
-              </w:rPr>
-              <w:t xml:space="preserve"> (Room 580)</w:t>
-            </w:r>
-          </w:p>
-        </w:tc>
-      </w:tr>
-      <w:tr>
-        <w:trPr>
-          <w:trHeight w:val="300"/>
-        </w:trPr>
-        <w:tc>
-          <w:tcPr>
-            <w:tcW w:w="1815" w:type="dxa"/>
-          </w:tcPr>
-          <w:p>
-            <w:pPr>
-              <w:rPr>
-                <w:rFonts w:ascii="Aptos" w:eastAsia="Aptos" w:hAnsi="Aptos" w:cs="Aptos"/>
-              </w:rPr>
-            </w:pPr>
-            <w:r>
-              <w:rPr>
-                <w:rFonts w:ascii="Aptos" w:eastAsia="Aptos" w:hAnsi="Aptos" w:cs="Aptos"/>
-              </w:rPr>
-              <w:lastRenderedPageBreak/>
-              <w:t>18:00 - 20:00</w:t>
-            </w:r>
-          </w:p>
-        </w:tc>
-        <w:tc>
-          <w:tcPr>
-            <w:tcW w:w="7650" w:type="dxa"/>
-            <w:gridSpan w:val="4"/>
-            <w:shd w:val="clear" w:color="auto" w:fill="D9F2D0" w:themeFill="accent6" w:themeFillTint="33"/>
-          </w:tcPr>
-          <w:p>
-            <w:pPr>
-              <w:rPr>
-                <w:rFonts w:ascii="Aptos" w:hAnsi="Aptos" w:cs="Aptos"/>
-                <w:lang w:eastAsia="zh-CN"/>
-              </w:rPr>
-            </w:pPr>
-            <w:r>
-              <w:rPr>
-                <w:rFonts w:ascii="Aptos" w:eastAsia="Aptos" w:hAnsi="Aptos" w:cs="Aptos"/>
-              </w:rPr>
-              <w:t>Banquet</w:t>
-            </w:r>
-            <w:r>
-              <w:rPr>
-                <w:rFonts w:ascii="Aptos" w:hAnsi="Aptos" w:cs="Aptos" w:hint="eastAsia"/>
-                <w:lang w:eastAsia="zh-CN"/>
-              </w:rPr>
-              <w:t xml:space="preserve"> (River Roast - </w:t>
-            </w:r>
-            <w:r>
-              <w:rPr>
-                <w:rFonts w:ascii="Aptos" w:hAnsi="Aptos" w:cs="Aptos"/>
-                <w:lang w:eastAsia="zh-CN"/>
-              </w:rPr>
-              <w:t>315 N LaSalle St, Chicago, IL 60654</w:t>
-            </w:r>
-            <w:r>
-              <w:rPr>
-                <w:rFonts w:ascii="Aptos" w:hAnsi="Aptos" w:cs="Aptos" w:hint="eastAsia"/>
-                <w:lang w:eastAsia="zh-CN"/>
-              </w:rPr>
-              <w:t xml:space="preserve"> - </w:t>
-            </w:r>
-            <w:r>
-              <w:rPr>
-                <w:rFonts w:ascii="Aptos" w:hAnsi="Aptos" w:cs="Aptos"/>
-                <w:lang w:eastAsia="zh-CN"/>
-              </w:rPr>
-              <w:t>Monarch space</w:t>
-            </w:r>
-            <w:r>
-              <w:rPr>
-                <w:rFonts w:ascii="Aptos" w:hAnsi="Aptos" w:cs="Aptos" w:hint="eastAsia"/>
-                <w:lang w:eastAsia="zh-CN"/>
-              </w:rPr>
-              <w:t>)</w:t>
-            </w:r>
-          </w:p>
-        </w:tc>
-      </w:tr>
-    </w:tbl>
-    <w:p>
-      <w:pPr>
-        <w:rPr>
-          <w:sz w:val="36"/>
-          <w:szCs w:val="36"/>
-        </w:rPr>
-      </w:pPr>
-    </w:p>
-    <w:p>
-      <w:pPr>
-        <w:rPr>
-          <w:sz w:val="36"/>
-          <w:szCs w:val="36"/>
-        </w:rPr>
-      </w:pPr>
-    </w:p>
     <w:tbl>
       <w:tblPr>
         <w:tblStyle w:val="TableGrid"/>
@@ -1904,9 +1003,13 @@
       </w:tblPr>
       <w:tblGrid>
         <w:gridCol w:w="1710"/>
-        <w:gridCol w:w="2585"/>
-        <w:gridCol w:w="2585"/>
-        <w:gridCol w:w="2585"/>
+        <w:gridCol w:w="105"/>
+        <w:gridCol w:w="2480"/>
+        <w:gridCol w:w="70"/>
+        <w:gridCol w:w="1185"/>
+        <w:gridCol w:w="1330"/>
+        <w:gridCol w:w="35"/>
+        <w:gridCol w:w="2550"/>
       </w:tblGrid>
       <w:tr>
         <w:trPr>
@@ -1915,21 +1018,29 @@
         <w:tc>
           <w:tcPr>
             <w:tcW w:w="9465" w:type="dxa"/>
-            <w:gridSpan w:val="4"/>
+            <w:gridSpan w:val="8"/>
             <w:shd w:val="clear" w:color="auto" w:fill="000000" w:themeFill="text1"/>
           </w:tcPr>
           <w:p>
-            <w:r>
-              <w:rPr>
-                <w:rFonts w:ascii="Aptos" w:eastAsia="Aptos" w:hAnsi="Aptos" w:cs="Aptos"/>
-              </w:rPr>
-              <w:t xml:space="preserve">Wednesday, October 8, 2025, </w:t>
-            </w:r>
-            <w:r>
-              <w:rPr>
-                <w:rFonts w:ascii="Aptos" w:eastAsia="Aptos" w:hAnsi="Aptos" w:cs="Aptos"/>
-              </w:rPr>
-              <w:t>Workshops</w:t>
+            <w:pPr>
+              <w:rPr>
+                <w:rFonts w:ascii="Aptos" w:eastAsia="Aptos" w:hAnsi="Aptos" w:cs="Aptos"/>
+                <w:color w:val="FFFFFF" w:themeColor="background1"/>
+              </w:rPr>
+            </w:pPr>
+            <w:r>
+              <w:rPr>
+                <w:rFonts w:ascii="Aptos" w:eastAsia="Aptos" w:hAnsi="Aptos" w:cs="Aptos"/>
+                <w:color w:val="FFFFFF" w:themeColor="background1"/>
+              </w:rPr>
+              <w:t xml:space="preserve">Tuesday, October 7, 2025, </w:t>
+            </w:r>
+            <w:r>
+              <w:rPr>
+                <w:rFonts w:ascii="Aptos" w:eastAsia="Aptos" w:hAnsi="Aptos" w:cs="Aptos"/>
+                <w:color w:val="FFFFFF" w:themeColor="background1"/>
+              </w:rPr>
+              <w:t>Main Conference</w:t>
             </w:r>
           </w:p>
         </w:tc>
@@ -1940,108 +1051,69 @@
         </w:trPr>
         <w:tc>
           <w:tcPr>
-            <w:tcW w:w="1710" w:type="dxa"/>
-          </w:tcPr>
-          <w:p>
-            <w:pPr>
-              <w:rPr>
-                <w:rFonts w:ascii="Aptos" w:eastAsia="Aptos" w:hAnsi="Aptos" w:cs="Aptos"/>
-              </w:rPr>
-            </w:pPr>
-            <w:r>
-              <w:rPr>
-                <w:rFonts w:ascii="Aptos" w:eastAsia="Aptos" w:hAnsi="Aptos" w:cs="Aptos"/>
-              </w:rPr>
-              <w:t>8:45 – 10:15</w:t>
-            </w:r>
-          </w:p>
-        </w:tc>
-        <w:tc>
-          <w:tcPr>
-            <w:tcW w:w="2585" w:type="dxa"/>
-            <w:shd w:val="clear" w:color="auto" w:fill="FFFFFF" w:themeFill="background1"/>
-          </w:tcPr>
-          <w:p>
-            <w:pPr>
-              <w:rPr>
-                <w:lang w:eastAsia="zh-CN"/>
-              </w:rPr>
-            </w:pPr>
-            <w:r>
-              <w:t>REUNS 1</w:t>
-            </w:r>
-            <w:r>
-              <w:rPr>
-                <w:rFonts w:hint="eastAsia"/>
-                <w:lang w:eastAsia="zh-CN"/>
-              </w:rPr>
-              <w:t xml:space="preserve"> (Room C35)</w:t>
-            </w:r>
-          </w:p>
-        </w:tc>
-        <w:tc>
-          <w:tcPr>
-            <w:tcW w:w="2585" w:type="dxa"/>
-            <w:shd w:val="clear" w:color="auto" w:fill="FFFFFF" w:themeFill="background1"/>
-          </w:tcPr>
-          <w:p>
-            <w:pPr>
-              <w:rPr>
-                <w:lang w:eastAsia="zh-CN"/>
-              </w:rPr>
-            </w:pPr>
-            <w:r>
-              <w:t>SLICE 1</w:t>
-            </w:r>
-            <w:r>
-              <w:rPr>
-                <w:rFonts w:hint="eastAsia"/>
-                <w:lang w:eastAsia="zh-CN"/>
-              </w:rPr>
+            <w:tcW w:w="1815" w:type="dxa"/>
+            <w:gridSpan w:val="2"/>
+          </w:tcPr>
+          <w:p>
+            <w:r>
+              <w:t>8:</w:t>
+            </w:r>
+            <w:r>
+              <w:t>45</w:t>
+            </w:r>
+            <w:r>
               <w:t xml:space="preserve"> </w:t>
             </w:r>
             <w:r>
-              <w:rPr>
-                <w:rFonts w:hint="eastAsia"/>
-                <w:lang w:eastAsia="zh-CN"/>
-              </w:rPr>
-              <w:t xml:space="preserve">(Room </w:t>
-            </w:r>
-            <w:r>
-              <w:rPr>
-                <w:lang w:eastAsia="zh-CN"/>
-              </w:rPr>
-              <w:t>475</w:t>
-            </w:r>
-            <w:r>
-              <w:rPr>
-                <w:rFonts w:hint="eastAsia"/>
+              <w:t>-</w:t>
+            </w:r>
+            <w:r>
+              <w:t>9</w:t>
+            </w:r>
+            <w:r>
+              <w:t>:45</w:t>
+            </w:r>
+          </w:p>
+        </w:tc>
+        <w:tc>
+          <w:tcPr>
+            <w:tcW w:w="7650" w:type="dxa"/>
+            <w:gridSpan w:val="6"/>
+            <w:shd w:val="clear" w:color="auto" w:fill="FFC000"/>
+          </w:tcPr>
+          <w:p>
+            <w:pPr>
+              <w:rPr>
+                <w:rFonts w:ascii="Aptos" w:hAnsi="Aptos" w:cs="Aptos"/>
+                <w:lang w:eastAsia="zh-CN"/>
+              </w:rPr>
+            </w:pPr>
+            <w:r>
+              <w:rPr>
+                <w:rFonts w:ascii="Aptos" w:eastAsia="Aptos" w:hAnsi="Aptos" w:cs="Aptos"/>
+              </w:rPr>
+              <w:t>Keynote 2</w:t>
+            </w:r>
+            <w:r>
+              <w:rPr>
+                <w:rFonts w:ascii="Aptos" w:hAnsi="Aptos" w:cs="Aptos" w:hint="eastAsia"/>
+                <w:lang w:eastAsia="zh-CN"/>
+              </w:rPr>
+              <w:t xml:space="preserve"> (</w:t>
+            </w:r>
+            <w:r>
+              <w:rPr>
+                <w:rFonts w:ascii="Aptos" w:hAnsi="Aptos" w:cs="Aptos"/>
+                <w:lang w:eastAsia="zh-CN"/>
+              </w:rPr>
+              <w:t>Auditorium</w:t>
+            </w:r>
+            <w:r>
+              <w:rPr>
+                <w:rFonts w:ascii="Aptos" w:hAnsi="Aptos" w:cs="Aptos" w:hint="eastAsia"/>
                 <w:lang w:eastAsia="zh-CN"/>
               </w:rPr>
               <w:t>)</w:t>
-            </w:r>
-          </w:p>
-        </w:tc>
-        <w:tc>
-          <w:tcPr>
-            <w:tcW w:w="2585" w:type="dxa"/>
-            <w:shd w:val="clear" w:color="auto" w:fill="FFFFFF" w:themeFill="background1"/>
-          </w:tcPr>
-          <w:p>
-            <w:pPr>
-              <w:rPr>
-                <w:lang w:eastAsia="zh-CN"/>
-              </w:rPr>
-            </w:pPr>
-            <w:r>
-              <w:t>DLS 1</w:t>
-            </w:r>
-            <w:r>
-              <w:rPr>
-                <w:rFonts w:hint="eastAsia"/>
-                <w:lang w:eastAsia="zh-CN"/>
-              </w:rPr>
-              <w:t xml:space="preserve"> (Room 345)</w:t>
             </w:r>
           </w:p>
         </w:tc>
@@ -2052,26 +1124,27 @@
         </w:trPr>
         <w:tc>
           <w:tcPr>
-            <w:tcW w:w="1710" w:type="dxa"/>
-          </w:tcPr>
-          <w:p>
-            <w:pPr>
-              <w:rPr>
-                <w:rFonts w:ascii="Aptos" w:eastAsia="Aptos" w:hAnsi="Aptos" w:cs="Aptos"/>
-              </w:rPr>
-            </w:pPr>
-            <w:r>
-              <w:rPr>
-                <w:rFonts w:ascii="Aptos" w:eastAsia="Aptos" w:hAnsi="Aptos" w:cs="Aptos"/>
-              </w:rPr>
-              <w:t>10:15 – 10:30</w:t>
-            </w:r>
-          </w:p>
-        </w:tc>
-        <w:tc>
-          <w:tcPr>
-            <w:tcW w:w="7755" w:type="dxa"/>
-            <w:gridSpan w:val="3"/>
+            <w:tcW w:w="1815" w:type="dxa"/>
+            <w:gridSpan w:val="2"/>
+          </w:tcPr>
+          <w:p>
+            <w:pPr>
+              <w:rPr>
+                <w:rFonts w:ascii="Aptos" w:eastAsia="Aptos" w:hAnsi="Aptos" w:cs="Aptos"/>
+              </w:rPr>
+            </w:pPr>
+            <w:r>
+              <w:rPr>
+                <w:rFonts w:ascii="Aptos" w:eastAsia="Aptos" w:hAnsi="Aptos" w:cs="Aptos"/>
+              </w:rPr>
+              <w:t>9:45 - 9:55</w:t>
+            </w:r>
+          </w:p>
+        </w:tc>
+        <w:tc>
+          <w:tcPr>
+            <w:tcW w:w="7650" w:type="dxa"/>
+            <w:gridSpan w:val="6"/>
             <w:shd w:val="clear" w:color="auto" w:fill="D9F2D0" w:themeFill="accent6" w:themeFillTint="33"/>
           </w:tcPr>
           <w:p>
@@ -2149,24 +1222,42 @@
         </w:trPr>
         <w:tc>
           <w:tcPr>
-            <w:tcW w:w="1710" w:type="dxa"/>
-          </w:tcPr>
-          <w:p>
-            <w:r>
-              <w:rPr>
-                <w:rFonts w:ascii="Aptos" w:eastAsia="Aptos" w:hAnsi="Aptos" w:cs="Aptos"/>
-              </w:rPr>
-              <w:t>10:30 – 12:00</w:t>
-            </w:r>
-          </w:p>
-        </w:tc>
-        <w:tc>
-          <w:tcPr>
-            <w:tcW w:w="2585" w:type="dxa"/>
-          </w:tcPr>
-          <w:p>
-            <w:r>
-              <w:t>REUNS 2</w:t>
+            <w:tcW w:w="1815" w:type="dxa"/>
+            <w:gridSpan w:val="2"/>
+          </w:tcPr>
+          <w:p>
+            <w:pPr>
+              <w:rPr>
+                <w:rFonts w:ascii="Aptos" w:eastAsia="Aptos" w:hAnsi="Aptos" w:cs="Aptos"/>
+              </w:rPr>
+            </w:pPr>
+            <w:r>
+              <w:rPr>
+                <w:rFonts w:ascii="Aptos" w:eastAsia="Aptos" w:hAnsi="Aptos" w:cs="Aptos"/>
+              </w:rPr>
+              <w:t>9:55 - 11:05</w:t>
+            </w:r>
+          </w:p>
+        </w:tc>
+        <w:tc>
+          <w:tcPr>
+            <w:tcW w:w="3735" w:type="dxa"/>
+            <w:gridSpan w:val="3"/>
+          </w:tcPr>
+          <w:p>
+            <w:pPr>
+              <w:rPr>
+                <w:lang w:eastAsia="zh-CN"/>
+              </w:rPr>
+            </w:pPr>
+            <w:r>
+              <w:t>Session 5A</w:t>
+            </w:r>
+            <w:r>
+              <w:t xml:space="preserve">: </w:t>
+            </w:r>
+            <w:r>
+              <w:t>AI/ML based Smart Design 3</w:t>
             </w:r>
             <w:r>
               <w:rPr>
@@ -2179,77 +1270,30 @@
         </w:tc>
         <w:tc>
           <w:tcPr>
-            <w:tcW w:w="2585" w:type="dxa"/>
-          </w:tcPr>
-          <w:p>
-            <w:pPr>
-              <w:rPr>
-                <w:lang w:eastAsia="zh-CN"/>
-              </w:rPr>
-            </w:pPr>
-            <w:r>
-              <w:t>SLICE 2 + ESPTA</w:t>
-            </w:r>
-            <w:r>
-              <w:rPr>
-                <w:rFonts w:hint="eastAsia"/>
-                <w:lang w:eastAsia="zh-CN"/>
-              </w:rPr>
-              <w:t xml:space="preserve"> </w:t>
-            </w:r>
-            <w:r>
-              <w:rPr>
-                <w:rFonts w:hint="eastAsia"/>
-                <w:lang w:eastAsia="zh-CN"/>
-              </w:rPr>
-              <w:t xml:space="preserve">(Room </w:t>
-            </w:r>
-            <w:r>
-              <w:rPr>
-                <w:lang w:eastAsia="zh-CN"/>
-              </w:rPr>
-              <w:t>475</w:t>
-            </w:r>
-            <w:r>
-              <w:rPr>
-                <w:rFonts w:hint="eastAsia"/>
-                <w:lang w:eastAsia="zh-CN"/>
-              </w:rPr>
-              <w:t>)</w:t>
-            </w:r>
-          </w:p>
-        </w:tc>
-        <w:tc>
-          <w:tcPr>
-            <w:tcW w:w="2585" w:type="dxa"/>
-          </w:tcPr>
-          <w:p>
-            <w:pPr>
-              <w:rPr>
-                <w:lang w:eastAsia="zh-CN"/>
-              </w:rPr>
-            </w:pPr>
-            <w:r>
-              <w:t>DLS 2 + DT-</w:t>
-            </w:r>
-            <w:proofErr w:type="gramStart"/>
-            <w:r>
-              <w:t>PISCC</w:t>
-            </w:r>
-            <w:r>
-              <w:rPr>
-                <w:rFonts w:hint="eastAsia"/>
-                <w:lang w:eastAsia="zh-CN"/>
-              </w:rPr>
-              <w:t xml:space="preserve">  (</w:t>
-            </w:r>
-            <w:proofErr w:type="gramEnd"/>
-            <w:r>
-              <w:rPr>
-                <w:rFonts w:hint="eastAsia"/>
-                <w:lang w:eastAsia="zh-CN"/>
-              </w:rPr>
-              <w:t>Room 345)</w:t>
+            <w:tcW w:w="3915" w:type="dxa"/>
+            <w:gridSpan w:val="3"/>
+          </w:tcPr>
+          <w:p>
+            <w:pPr>
+              <w:rPr>
+                <w:lang w:eastAsia="zh-CN"/>
+              </w:rPr>
+            </w:pPr>
+            <w:r>
+              <w:t>Session 5B</w:t>
+            </w:r>
+            <w:r>
+              <w:t xml:space="preserve">: </w:t>
+            </w:r>
+            <w:r>
+              <w:t>Security and Privacy 2</w:t>
+            </w:r>
+            <w:r>
+              <w:rPr>
+                <w:rFonts w:hint="eastAsia"/>
+                <w:lang w:eastAsia="zh-CN"/>
+              </w:rPr>
+              <w:t xml:space="preserve"> (Room C25)</w:t>
             </w:r>
           </w:p>
         </w:tc>
@@ -2260,95 +1304,32 @@
         </w:trPr>
         <w:tc>
           <w:tcPr>
-            <w:tcW w:w="1710" w:type="dxa"/>
-          </w:tcPr>
-          <w:p>
-            <w:pPr>
-              <w:rPr>
-                <w:rFonts w:ascii="Aptos" w:eastAsia="Aptos" w:hAnsi="Aptos" w:cs="Aptos"/>
-              </w:rPr>
-            </w:pPr>
-            <w:r>
-              <w:rPr>
-                <w:rFonts w:ascii="Aptos" w:eastAsia="Aptos" w:hAnsi="Aptos" w:cs="Aptos"/>
-              </w:rPr>
-              <w:t>12:</w:t>
-            </w:r>
-            <w:r>
-              <w:rPr>
-                <w:rFonts w:ascii="Aptos" w:eastAsia="Aptos" w:hAnsi="Aptos" w:cs="Aptos"/>
-              </w:rPr>
-              <w:t>00 – 13:30</w:t>
-            </w:r>
-          </w:p>
-        </w:tc>
-        <w:tc>
-          <w:tcPr>
-            <w:tcW w:w="7755" w:type="dxa"/>
-            <w:gridSpan w:val="3"/>
+            <w:tcW w:w="1815" w:type="dxa"/>
+            <w:gridSpan w:val="2"/>
+          </w:tcPr>
+          <w:p>
+            <w:pPr>
+              <w:rPr>
+                <w:rFonts w:ascii="Aptos" w:eastAsia="Aptos" w:hAnsi="Aptos" w:cs="Aptos"/>
+              </w:rPr>
+            </w:pPr>
+            <w:r>
+              <w:rPr>
+                <w:rFonts w:ascii="Aptos" w:eastAsia="Aptos" w:hAnsi="Aptos" w:cs="Aptos"/>
+              </w:rPr>
+              <w:t>11:05 - 11:20</w:t>
+            </w:r>
+          </w:p>
+        </w:tc>
+        <w:tc>
+          <w:tcPr>
+            <w:tcW w:w="7650" w:type="dxa"/>
+            <w:gridSpan w:val="6"/>
             <w:shd w:val="clear" w:color="auto" w:fill="D9F2D0" w:themeFill="accent6" w:themeFillTint="33"/>
           </w:tcPr>
           <w:p>
-            <w:pPr>
-              <w:rPr>
-                <w:rFonts w:ascii="Aptos" w:hAnsi="Aptos" w:cs="Aptos"/>
-                <w:lang w:eastAsia="zh-CN"/>
-              </w:rPr>
-            </w:pPr>
-            <w:r>
-              <w:t>Lunch</w:t>
-            </w:r>
-            <w:r>
-              <w:rPr>
-                <w:rFonts w:ascii="Aptos" w:eastAsia="Aptos" w:hAnsi="Aptos" w:cs="Aptos"/>
-              </w:rPr>
-              <w:t xml:space="preserve"> </w:t>
-            </w:r>
-            <w:r>
-              <w:rPr>
-                <w:rFonts w:ascii="Aptos" w:eastAsia="Aptos" w:hAnsi="Aptos" w:cs="Aptos"/>
-              </w:rPr>
-              <w:t>for workshop</w:t>
-            </w:r>
-            <w:r>
-              <w:rPr>
-                <w:rFonts w:ascii="Aptos" w:hAnsi="Aptos" w:cs="Aptos" w:hint="eastAsia"/>
-                <w:lang w:eastAsia="zh-CN"/>
-              </w:rPr>
-              <w:t xml:space="preserve"> </w:t>
-            </w:r>
-            <w:r>
-              <w:rPr>
-                <w:rFonts w:hint="eastAsia"/>
-                <w:lang w:eastAsia="zh-CN"/>
-              </w:rPr>
-              <w:t>(</w:t>
-            </w:r>
-            <w:r>
-              <w:rPr>
-                <w:lang w:eastAsia="zh-CN"/>
-              </w:rPr>
-              <w:t>2</w:t>
-            </w:r>
-            <w:r>
-              <w:rPr>
-                <w:vertAlign w:val="superscript"/>
-                <w:lang w:eastAsia="zh-CN"/>
-              </w:rPr>
-              <w:t>nd</w:t>
-            </w:r>
-            <w:r>
-              <w:rPr>
-                <w:lang w:eastAsia="zh-CN"/>
-              </w:rPr>
-              <w:t> floor cafe</w:t>
-            </w:r>
-            <w:r>
-              <w:rPr>
-                <w:rFonts w:hint="eastAsia"/>
-                <w:lang w:eastAsia="zh-CN"/>
-              </w:rPr>
-              <w:t>)</w:t>
+            <w:r>
+              <w:t>Break (Rest area - Lobby; Additional rest area - Room 581)</w:t>
             </w:r>
           </w:p>
         </w:tc>
@@ -2359,6 +1340,582 @@
         </w:trPr>
         <w:tc>
           <w:tcPr>
+            <w:tcW w:w="1815" w:type="dxa"/>
+            <w:gridSpan w:val="2"/>
+          </w:tcPr>
+          <w:p>
+            <w:pPr>
+              <w:rPr>
+                <w:rFonts w:ascii="Aptos" w:eastAsia="Aptos" w:hAnsi="Aptos" w:cs="Aptos"/>
+              </w:rPr>
+            </w:pPr>
+            <w:r>
+              <w:rPr>
+                <w:rFonts w:ascii="Aptos" w:eastAsia="Aptos" w:hAnsi="Aptos" w:cs="Aptos"/>
+              </w:rPr>
+              <w:t>11:20 - 12:30</w:t>
+            </w:r>
+          </w:p>
+        </w:tc>
+        <w:tc>
+          <w:tcPr>
+            <w:tcW w:w="3735" w:type="dxa"/>
+            <w:gridSpan w:val="3"/>
+          </w:tcPr>
+          <w:p>
+            <w:pPr>
+              <w:rPr>
+                <w:lang w:eastAsia="zh-CN"/>
+              </w:rPr>
+            </w:pPr>
+            <w:r>
+              <w:t>Session 6A</w:t>
+            </w:r>
+            <w:r>
+              <w:t xml:space="preserve">: </w:t>
+            </w:r>
+            <w:r>
+              <w:t>Invited Paper</w:t>
+            </w:r>
+            <w:r>
+              <w:t>s 2</w:t>
+            </w:r>
+            <w:r>
+              <w:t>: Next-Generation Wireless Networking</w:t>
+            </w:r>
+            <w:r>
+              <w:rPr>
+                <w:rFonts w:hint="eastAsia"/>
+                <w:lang w:eastAsia="zh-CN"/>
+              </w:rPr>
+              <w:t xml:space="preserve"> (Room C35)</w:t>
+            </w:r>
+          </w:p>
+        </w:tc>
+        <w:tc>
+          <w:tcPr>
+            <w:tcW w:w="3915" w:type="dxa"/>
+            <w:gridSpan w:val="3"/>
+          </w:tcPr>
+          <w:p>
+            <w:pPr>
+              <w:rPr>
+                <w:lang w:eastAsia="zh-CN"/>
+              </w:rPr>
+            </w:pPr>
+            <w:r>
+              <w:t>Session 6B</w:t>
+            </w:r>
+            <w:r>
+              <w:t xml:space="preserve">: </w:t>
+            </w:r>
+            <w:r>
+              <w:t>System and Applications 3</w:t>
+            </w:r>
+            <w:r>
+              <w:rPr>
+                <w:rFonts w:hint="eastAsia"/>
+                <w:lang w:eastAsia="zh-CN"/>
+              </w:rPr>
+              <w:t xml:space="preserve"> (Room C25)</w:t>
+            </w:r>
+          </w:p>
+        </w:tc>
+      </w:tr>
+      <w:tr>
+        <w:trPr>
+          <w:trHeight w:val="300"/>
+        </w:trPr>
+        <w:tc>
+          <w:tcPr>
+            <w:tcW w:w="1815" w:type="dxa"/>
+            <w:gridSpan w:val="2"/>
+          </w:tcPr>
+          <w:p>
+            <w:pPr>
+              <w:rPr>
+                <w:rFonts w:ascii="Aptos" w:eastAsia="Aptos" w:hAnsi="Aptos" w:cs="Aptos"/>
+              </w:rPr>
+            </w:pPr>
+            <w:r>
+              <w:rPr>
+                <w:rFonts w:ascii="Aptos" w:eastAsia="Aptos" w:hAnsi="Aptos" w:cs="Aptos"/>
+              </w:rPr>
+              <w:t>12:30 - 14:00</w:t>
+            </w:r>
+          </w:p>
+        </w:tc>
+        <w:tc>
+          <w:tcPr>
+            <w:tcW w:w="7650" w:type="dxa"/>
+            <w:gridSpan w:val="6"/>
+            <w:shd w:val="clear" w:color="auto" w:fill="D9F2D0" w:themeFill="accent6" w:themeFillTint="33"/>
+          </w:tcPr>
+          <w:p>
+            <w:pPr>
+              <w:rPr>
+                <w:rFonts w:ascii="Aptos" w:eastAsia="Aptos" w:hAnsi="Aptos" w:cs="Aptos"/>
+              </w:rPr>
+            </w:pPr>
+            <w:r>
+              <w:t>Lunch</w:t>
+            </w:r>
+            <w:r>
+              <w:rPr>
+                <w:rFonts w:ascii="Aptos" w:eastAsia="Aptos" w:hAnsi="Aptos" w:cs="Aptos"/>
+              </w:rPr>
+              <w:t xml:space="preserve"> </w:t>
+            </w:r>
+            <w:r>
+              <w:rPr>
+                <w:rFonts w:hint="eastAsia"/>
+                <w:lang w:eastAsia="zh-CN"/>
+              </w:rPr>
+              <w:t>(</w:t>
+            </w:r>
+            <w:r>
+              <w:rPr>
+                <w:lang w:eastAsia="zh-CN"/>
+              </w:rPr>
+              <w:t>2</w:t>
+            </w:r>
+            <w:r>
+              <w:rPr>
+                <w:vertAlign w:val="superscript"/>
+                <w:lang w:eastAsia="zh-CN"/>
+              </w:rPr>
+              <w:t>nd</w:t>
+            </w:r>
+            <w:r>
+              <w:rPr>
+                <w:lang w:eastAsia="zh-CN"/>
+              </w:rPr>
+              <w:t> floor cafe</w:t>
+            </w:r>
+            <w:r>
+              <w:rPr>
+                <w:rFonts w:hint="eastAsia"/>
+                <w:lang w:eastAsia="zh-CN"/>
+              </w:rPr>
+              <w:t>)</w:t>
+            </w:r>
+          </w:p>
+        </w:tc>
+      </w:tr>
+      <w:tr>
+        <w:trPr>
+          <w:trHeight w:val="300"/>
+        </w:trPr>
+        <w:tc>
+          <w:tcPr>
+            <w:tcW w:w="1815" w:type="dxa"/>
+            <w:gridSpan w:val="2"/>
+          </w:tcPr>
+          <w:p>
+            <w:pPr>
+              <w:rPr>
+                <w:rFonts w:ascii="Aptos" w:eastAsia="Aptos" w:hAnsi="Aptos" w:cs="Aptos"/>
+              </w:rPr>
+            </w:pPr>
+            <w:r>
+              <w:rPr>
+                <w:rFonts w:ascii="Aptos" w:eastAsia="Aptos" w:hAnsi="Aptos" w:cs="Aptos"/>
+              </w:rPr>
+              <w:t>14:00 - 15:</w:t>
+            </w:r>
+            <w:r>
+              <w:rPr>
+                <w:rFonts w:ascii="Aptos" w:eastAsia="Aptos" w:hAnsi="Aptos" w:cs="Aptos"/>
+              </w:rPr>
+              <w:t>15</w:t>
+            </w:r>
+          </w:p>
+        </w:tc>
+        <w:tc>
+          <w:tcPr>
+            <w:tcW w:w="7650" w:type="dxa"/>
+            <w:gridSpan w:val="6"/>
+            <w:shd w:val="clear" w:color="auto" w:fill="FFC000"/>
+          </w:tcPr>
+          <w:p>
+            <w:pPr>
+              <w:rPr>
+                <w:lang w:eastAsia="zh-CN"/>
+              </w:rPr>
+            </w:pPr>
+            <w:r>
+              <w:t>Panel</w:t>
+            </w:r>
+            <w:r>
+              <w:rPr>
+                <w:rFonts w:hint="eastAsia"/>
+                <w:lang w:eastAsia="zh-CN"/>
+              </w:rPr>
+              <w:t xml:space="preserve"> </w:t>
+            </w:r>
+            <w:r>
+              <w:rPr>
+                <w:rFonts w:ascii="Aptos" w:hAnsi="Aptos" w:cs="Aptos" w:hint="eastAsia"/>
+                <w:lang w:eastAsia="zh-CN"/>
+              </w:rPr>
+              <w:t>(</w:t>
+            </w:r>
+            <w:r>
+              <w:rPr>
+                <w:rFonts w:ascii="Aptos" w:hAnsi="Aptos" w:cs="Aptos"/>
+                <w:lang w:eastAsia="zh-CN"/>
+              </w:rPr>
+              <w:t>Auditorium</w:t>
+            </w:r>
+            <w:r>
+              <w:rPr>
+                <w:rFonts w:ascii="Aptos" w:hAnsi="Aptos" w:cs="Aptos" w:hint="eastAsia"/>
+                <w:lang w:eastAsia="zh-CN"/>
+              </w:rPr>
+              <w:t>)</w:t>
+            </w:r>
+          </w:p>
+        </w:tc>
+      </w:tr>
+      <w:tr>
+        <w:trPr>
+          <w:trHeight w:val="300"/>
+        </w:trPr>
+        <w:tc>
+          <w:tcPr>
+            <w:tcW w:w="1815" w:type="dxa"/>
+            <w:gridSpan w:val="2"/>
+          </w:tcPr>
+          <w:p>
+            <w:pPr>
+              <w:rPr>
+                <w:rFonts w:ascii="Aptos" w:eastAsia="Aptos" w:hAnsi="Aptos" w:cs="Aptos"/>
+              </w:rPr>
+            </w:pPr>
+            <w:r>
+              <w:rPr>
+                <w:rFonts w:ascii="Aptos" w:eastAsia="Aptos" w:hAnsi="Aptos" w:cs="Aptos"/>
+              </w:rPr>
+              <w:t>15:</w:t>
+            </w:r>
+            <w:r>
+              <w:rPr>
+                <w:rFonts w:ascii="Aptos" w:eastAsia="Aptos" w:hAnsi="Aptos" w:cs="Aptos"/>
+              </w:rPr>
+              <w:t>15</w:t>
+            </w:r>
+            <w:r>
+              <w:rPr>
+                <w:rFonts w:ascii="Aptos" w:eastAsia="Aptos" w:hAnsi="Aptos" w:cs="Aptos"/>
+              </w:rPr>
+              <w:t xml:space="preserve"> - 15:</w:t>
+            </w:r>
+            <w:r>
+              <w:rPr>
+                <w:rFonts w:ascii="Aptos" w:eastAsia="Aptos" w:hAnsi="Aptos" w:cs="Aptos"/>
+              </w:rPr>
+              <w:t>30</w:t>
+            </w:r>
+          </w:p>
+        </w:tc>
+        <w:tc>
+          <w:tcPr>
+            <w:tcW w:w="7650" w:type="dxa"/>
+            <w:gridSpan w:val="6"/>
+            <w:shd w:val="clear" w:color="auto" w:fill="D9F2D0" w:themeFill="accent6" w:themeFillTint="33"/>
+          </w:tcPr>
+          <w:p>
+            <w:pPr>
+              <w:rPr>
+                <w:lang w:eastAsia="zh-CN"/>
+              </w:rPr>
+            </w:pPr>
+            <w:r>
+              <w:t>Break</w:t>
+            </w:r>
+            <w:r>
+              <w:rPr>
+                <w:rFonts w:hint="eastAsia"/>
+                <w:lang w:eastAsia="zh-CN"/>
+              </w:rPr>
+              <w:t xml:space="preserve"> (</w:t>
+            </w:r>
+            <w:r>
+              <w:rPr>
+                <w:lang w:eastAsia="zh-CN"/>
+              </w:rPr>
+              <w:t xml:space="preserve">Coffee </w:t>
+            </w:r>
+            <w:r>
+              <w:rPr>
+                <w:lang w:eastAsia="zh-CN"/>
+              </w:rPr>
+              <w:t>b</w:t>
+            </w:r>
+            <w:r>
+              <w:rPr>
+                <w:lang w:eastAsia="zh-CN"/>
+              </w:rPr>
+              <w:t>reak</w:t>
+            </w:r>
+            <w:r>
+              <w:rPr>
+                <w:lang w:eastAsia="zh-CN"/>
+              </w:rPr>
+              <w:t xml:space="preserve"> and rest area</w:t>
+            </w:r>
+            <w:r>
+              <w:rPr>
+                <w:rFonts w:hint="eastAsia"/>
+                <w:lang w:eastAsia="zh-CN"/>
+              </w:rPr>
+              <w:t xml:space="preserve"> - Lobby; </w:t>
+            </w:r>
+            <w:r>
+              <w:rPr>
+                <w:lang w:eastAsia="zh-CN"/>
+              </w:rPr>
+              <w:t>Additional r</w:t>
+            </w:r>
+            <w:r>
+              <w:rPr>
+                <w:rFonts w:hint="eastAsia"/>
+                <w:lang w:eastAsia="zh-CN"/>
+              </w:rPr>
+              <w:t xml:space="preserve">est area - </w:t>
+            </w:r>
+            <w:r>
+              <w:rPr>
+                <w:lang w:eastAsia="zh-CN"/>
+              </w:rPr>
+              <w:t>Room 581</w:t>
+            </w:r>
+          </w:p>
+        </w:tc>
+      </w:tr>
+      <w:tr>
+        <w:trPr>
+          <w:trHeight w:val="300"/>
+        </w:trPr>
+        <w:tc>
+          <w:tcPr>
+            <w:tcW w:w="1815" w:type="dxa"/>
+            <w:gridSpan w:val="2"/>
+          </w:tcPr>
+          <w:p>
+            <w:pPr>
+              <w:rPr>
+                <w:rFonts w:ascii="Aptos" w:eastAsia="Aptos" w:hAnsi="Aptos" w:cs="Aptos"/>
+              </w:rPr>
+            </w:pPr>
+            <w:r>
+              <w:rPr>
+                <w:rFonts w:ascii="Aptos" w:eastAsia="Aptos" w:hAnsi="Aptos" w:cs="Aptos"/>
+              </w:rPr>
+              <w:t>15:30 – 17:00</w:t>
+            </w:r>
+          </w:p>
+        </w:tc>
+        <w:tc>
+          <w:tcPr>
+            <w:tcW w:w="2550" w:type="dxa"/>
+            <w:gridSpan w:val="2"/>
+          </w:tcPr>
+          <w:p>
+            <w:pPr>
+              <w:rPr>
+                <w:lang w:eastAsia="zh-CN"/>
+              </w:rPr>
+            </w:pPr>
+            <w:r>
+              <w:t>Session 7A</w:t>
+            </w:r>
+            <w:r>
+              <w:t xml:space="preserve">: </w:t>
+            </w:r>
+            <w:r>
+              <w:t>AI/ML based Smart Design 4</w:t>
+            </w:r>
+            <w:r>
+              <w:rPr>
+                <w:rFonts w:hint="eastAsia"/>
+                <w:lang w:eastAsia="zh-CN"/>
+              </w:rPr>
+              <w:t xml:space="preserve"> (Room C35)</w:t>
+            </w:r>
+          </w:p>
+        </w:tc>
+        <w:tc>
+          <w:tcPr>
+            <w:tcW w:w="2550" w:type="dxa"/>
+            <w:gridSpan w:val="3"/>
+          </w:tcPr>
+          <w:p>
+            <w:pPr>
+              <w:rPr>
+                <w:lang w:eastAsia="zh-CN"/>
+              </w:rPr>
+            </w:pPr>
+            <w:r>
+              <w:t>Session 7B</w:t>
+            </w:r>
+            <w:r>
+              <w:t xml:space="preserve">: </w:t>
+            </w:r>
+            <w:r>
+              <w:t>System and Applications 4</w:t>
+            </w:r>
+            <w:r>
+              <w:rPr>
+                <w:rFonts w:hint="eastAsia"/>
+                <w:lang w:eastAsia="zh-CN"/>
+              </w:rPr>
+              <w:t xml:space="preserve"> (Room C25)</w:t>
+            </w:r>
+          </w:p>
+        </w:tc>
+        <w:tc>
+          <w:tcPr>
+            <w:tcW w:w="2550" w:type="dxa"/>
+          </w:tcPr>
+          <w:p>
+            <w:pPr>
+              <w:rPr>
+                <w:lang w:eastAsia="zh-CN"/>
+              </w:rPr>
+            </w:pPr>
+            <w:r>
+              <w:t>Session 8A</w:t>
+            </w:r>
+            <w:r>
+              <w:t xml:space="preserve">: </w:t>
+            </w:r>
+            <w:r>
+              <w:t>Protocols and Emerging Technologies 2</w:t>
+            </w:r>
+            <w:r>
+              <w:rPr>
+                <w:rFonts w:hint="eastAsia"/>
+                <w:lang w:eastAsia="zh-CN"/>
+              </w:rPr>
+              <w:t xml:space="preserve"> (Room 580)</w:t>
+            </w:r>
+          </w:p>
+        </w:tc>
+      </w:tr>
+      <w:tr>
+        <w:trPr>
+          <w:trHeight w:val="300"/>
+        </w:trPr>
+        <w:tc>
+          <w:tcPr>
+            <w:tcW w:w="1815" w:type="dxa"/>
+            <w:gridSpan w:val="2"/>
+          </w:tcPr>
+          <w:p>
+            <w:pPr>
+              <w:rPr>
+                <w:rFonts w:ascii="Aptos" w:eastAsia="Aptos" w:hAnsi="Aptos" w:cs="Aptos"/>
+              </w:rPr>
+            </w:pPr>
+            <w:r>
+              <w:rPr>
+                <w:rFonts w:ascii="Aptos" w:eastAsia="Aptos" w:hAnsi="Aptos" w:cs="Aptos"/>
+              </w:rPr>
+              <w:t>18:00 - 20:00</w:t>
+            </w:r>
+          </w:p>
+        </w:tc>
+        <w:tc>
+          <w:tcPr>
+            <w:tcW w:w="7650" w:type="dxa"/>
+            <w:gridSpan w:val="6"/>
+            <w:shd w:val="clear" w:color="auto" w:fill="D9F2D0" w:themeFill="accent6" w:themeFillTint="33"/>
+          </w:tcPr>
+          <w:p>
+            <w:pPr>
+              <w:rPr>
+                <w:rFonts w:ascii="Aptos" w:hAnsi="Aptos" w:cs="Aptos"/>
+                <w:lang w:eastAsia="zh-CN"/>
+              </w:rPr>
+            </w:pPr>
+            <w:r>
+              <w:rPr>
+                <w:rFonts w:ascii="Aptos" w:eastAsia="Aptos" w:hAnsi="Aptos" w:cs="Aptos"/>
+              </w:rPr>
+              <w:t>Banquet</w:t>
+            </w:r>
+            <w:r>
+              <w:rPr>
+                <w:rFonts w:ascii="Aptos" w:hAnsi="Aptos" w:cs="Aptos" w:hint="eastAsia"/>
+                <w:lang w:eastAsia="zh-CN"/>
+              </w:rPr>
+              <w:t xml:space="preserve"> (River Roast - </w:t>
+            </w:r>
+            <w:r>
+              <w:rPr>
+                <w:rFonts w:ascii="Aptos" w:hAnsi="Aptos" w:cs="Aptos"/>
+                <w:lang w:eastAsia="zh-CN"/>
+              </w:rPr>
+              <w:t>315 N LaSalle St, Chicago, IL 60654</w:t>
+            </w:r>
+            <w:r>
+              <w:rPr>
+                <w:rFonts w:ascii="Aptos" w:hAnsi="Aptos" w:cs="Aptos" w:hint="eastAsia"/>
+                <w:lang w:eastAsia="zh-CN"/>
+              </w:rPr>
+              <w:t xml:space="preserve"> - </w:t>
+            </w:r>
+            <w:r>
+              <w:rPr>
+                <w:rFonts w:ascii="Aptos" w:hAnsi="Aptos" w:cs="Aptos"/>
+                <w:lang w:eastAsia="zh-CN"/>
+              </w:rPr>
+              <w:t>Monarch space</w:t>
+            </w:r>
+            <w:r>
+              <w:rPr>
+                <w:rFonts w:ascii="Aptos" w:hAnsi="Aptos" w:cs="Aptos" w:hint="eastAsia"/>
+                <w:lang w:eastAsia="zh-CN"/>
+              </w:rPr>
+              <w:t>)</w:t>
+            </w:r>
+          </w:p>
+        </w:tc>
+      </w:tr>
+      <w:tr>
+        <w:trPr>
+          <w:trHeight w:val="300"/>
+        </w:trPr>
+        <w:tc>
+          <w:tcPr>
+            <w:tcW w:w="9465" w:type="dxa"/>
+            <w:gridSpan w:val="8"/>
+            <w:shd w:val="clear" w:color="auto" w:fill="000000" w:themeFill="text1"/>
+          </w:tcPr>
+          <w:p>
+            <w:r>
+              <w:rPr>
+                <w:rFonts w:ascii="Aptos" w:eastAsia="Aptos" w:hAnsi="Aptos" w:cs="Aptos"/>
+              </w:rPr>
+              <w:lastRenderedPageBreak/>
+              <w:t xml:space="preserve">Wednesday, October 8, 2025, </w:t>
+            </w:r>
+            <w:r>
+              <w:rPr>
+                <w:rFonts w:ascii="Aptos" w:eastAsia="Aptos" w:hAnsi="Aptos" w:cs="Aptos"/>
+              </w:rPr>
+              <w:t>Workshops</w:t>
+            </w:r>
+          </w:p>
+        </w:tc>
+      </w:tr>
+      <w:tr>
+        <w:trPr>
+          <w:trHeight w:val="300"/>
+        </w:trPr>
+        <w:tc>
+          <w:tcPr>
             <w:tcW w:w="1710" w:type="dxa"/>
           </w:tcPr>
           <w:p>
@@ -2371,6 +1928,431 @@
               <w:rPr>
                 <w:rFonts w:ascii="Aptos" w:eastAsia="Aptos" w:hAnsi="Aptos" w:cs="Aptos"/>
               </w:rPr>
+              <w:t>8:45 – 10:15</w:t>
+            </w:r>
+          </w:p>
+        </w:tc>
+        <w:tc>
+          <w:tcPr>
+            <w:tcW w:w="2585" w:type="dxa"/>
+            <w:gridSpan w:val="2"/>
+            <w:shd w:val="clear" w:color="auto" w:fill="FFFFFF" w:themeFill="background1"/>
+          </w:tcPr>
+          <w:p>
+            <w:pPr>
+              <w:rPr>
+                <w:lang w:eastAsia="zh-CN"/>
+              </w:rPr>
+            </w:pPr>
+            <w:r>
+              <w:t>REUNS 1</w:t>
+            </w:r>
+            <w:r>
+              <w:rPr>
+                <w:rFonts w:hint="eastAsia"/>
+                <w:lang w:eastAsia="zh-CN"/>
+              </w:rPr>
+              <w:t xml:space="preserve"> (Room C35)</w:t>
+            </w:r>
+          </w:p>
+        </w:tc>
+        <w:tc>
+          <w:tcPr>
+            <w:tcW w:w="2585" w:type="dxa"/>
+            <w:gridSpan w:val="3"/>
+            <w:shd w:val="clear" w:color="auto" w:fill="FFFFFF" w:themeFill="background1"/>
+          </w:tcPr>
+          <w:p>
+            <w:pPr>
+              <w:rPr>
+                <w:lang w:eastAsia="zh-CN"/>
+              </w:rPr>
+            </w:pPr>
+            <w:r>
+              <w:t>SLICE 1</w:t>
+            </w:r>
+            <w:r>
+              <w:rPr>
+                <w:rFonts w:hint="eastAsia"/>
+                <w:lang w:eastAsia="zh-CN"/>
+              </w:rPr>
+              <w:t xml:space="preserve"> </w:t>
+            </w:r>
+            <w:r>
+              <w:rPr>
+                <w:rFonts w:hint="eastAsia"/>
+                <w:lang w:eastAsia="zh-CN"/>
+              </w:rPr>
+              <w:t xml:space="preserve">(Room </w:t>
+            </w:r>
+            <w:r>
+              <w:rPr>
+                <w:lang w:eastAsia="zh-CN"/>
+              </w:rPr>
+              <w:t>475</w:t>
+            </w:r>
+            <w:r>
+              <w:rPr>
+                <w:rFonts w:hint="eastAsia"/>
+                <w:lang w:eastAsia="zh-CN"/>
+              </w:rPr>
+              <w:t>)</w:t>
+            </w:r>
+          </w:p>
+        </w:tc>
+        <w:tc>
+          <w:tcPr>
+            <w:tcW w:w="2585" w:type="dxa"/>
+            <w:gridSpan w:val="2"/>
+            <w:shd w:val="clear" w:color="auto" w:fill="FFFFFF" w:themeFill="background1"/>
+          </w:tcPr>
+          <w:p>
+            <w:pPr>
+              <w:rPr>
+                <w:lang w:eastAsia="zh-CN"/>
+              </w:rPr>
+            </w:pPr>
+            <w:r>
+              <w:t>DLS 1</w:t>
+            </w:r>
+            <w:r>
+              <w:rPr>
+                <w:rFonts w:hint="eastAsia"/>
+                <w:lang w:eastAsia="zh-CN"/>
+              </w:rPr>
+              <w:t xml:space="preserve"> (Room 345)</w:t>
+            </w:r>
+          </w:p>
+        </w:tc>
+      </w:tr>
+      <w:tr>
+        <w:trPr>
+          <w:trHeight w:val="300"/>
+        </w:trPr>
+        <w:tc>
+          <w:tcPr>
+            <w:tcW w:w="1710" w:type="dxa"/>
+          </w:tcPr>
+          <w:p>
+            <w:pPr>
+              <w:rPr>
+                <w:rFonts w:ascii="Aptos" w:eastAsia="Aptos" w:hAnsi="Aptos" w:cs="Aptos"/>
+              </w:rPr>
+            </w:pPr>
+            <w:r>
+              <w:rPr>
+                <w:rFonts w:ascii="Aptos" w:eastAsia="Aptos" w:hAnsi="Aptos" w:cs="Aptos"/>
+              </w:rPr>
+              <w:t>10:15 – 10:30</w:t>
+            </w:r>
+          </w:p>
+        </w:tc>
+        <w:tc>
+          <w:tcPr>
+            <w:tcW w:w="7755" w:type="dxa"/>
+            <w:gridSpan w:val="7"/>
+            <w:shd w:val="clear" w:color="auto" w:fill="D9F2D0" w:themeFill="accent6" w:themeFillTint="33"/>
+          </w:tcPr>
+          <w:p>
+            <w:pPr>
+              <w:rPr>
+                <w:lang w:eastAsia="zh-CN"/>
+              </w:rPr>
+            </w:pPr>
+            <w:r>
+              <w:t>Break</w:t>
+            </w:r>
+            <w:r>
+              <w:rPr>
+                <w:rFonts w:hint="eastAsia"/>
+                <w:lang w:eastAsia="zh-CN"/>
+              </w:rPr>
+              <w:t xml:space="preserve"> (</w:t>
+            </w:r>
+            <w:r>
+              <w:rPr>
+                <w:lang w:eastAsia="zh-CN"/>
+              </w:rPr>
+              <w:t xml:space="preserve">Coffee </w:t>
+            </w:r>
+            <w:r>
+              <w:rPr>
+                <w:lang w:eastAsia="zh-CN"/>
+              </w:rPr>
+              <w:t>b</w:t>
+            </w:r>
+            <w:r>
+              <w:rPr>
+                <w:lang w:eastAsia="zh-CN"/>
+              </w:rPr>
+              <w:t>reak</w:t>
+            </w:r>
+            <w:r>
+              <w:rPr>
+                <w:lang w:eastAsia="zh-CN"/>
+              </w:rPr>
+              <w:t xml:space="preserve"> and rest area</w:t>
+            </w:r>
+            <w:r>
+              <w:rPr>
+                <w:rFonts w:hint="eastAsia"/>
+                <w:lang w:eastAsia="zh-CN"/>
+              </w:rPr>
+              <w:t xml:space="preserve"> - Lobby; </w:t>
+            </w:r>
+            <w:r>
+              <w:rPr>
+                <w:lang w:eastAsia="zh-CN"/>
+              </w:rPr>
+              <w:t>Additional r</w:t>
+            </w:r>
+            <w:r>
+              <w:rPr>
+                <w:rFonts w:hint="eastAsia"/>
+                <w:lang w:eastAsia="zh-CN"/>
+              </w:rPr>
+              <w:t xml:space="preserve">est area - </w:t>
+            </w:r>
+            <w:r>
+              <w:rPr>
+                <w:lang w:eastAsia="zh-CN"/>
+              </w:rPr>
+              <w:t>Room 581</w:t>
+            </w:r>
+          </w:p>
+        </w:tc>
+      </w:tr>
+      <w:tr>
+        <w:trPr>
+          <w:trHeight w:val="300"/>
+        </w:trPr>
+        <w:tc>
+          <w:tcPr>
+            <w:tcW w:w="1710" w:type="dxa"/>
+          </w:tcPr>
+          <w:p>
+            <w:r>
+              <w:rPr>
+                <w:rFonts w:ascii="Aptos" w:eastAsia="Aptos" w:hAnsi="Aptos" w:cs="Aptos"/>
+              </w:rPr>
+              <w:t>10:30 – 12:00</w:t>
+            </w:r>
+          </w:p>
+        </w:tc>
+        <w:tc>
+          <w:tcPr>
+            <w:tcW w:w="2585" w:type="dxa"/>
+            <w:gridSpan w:val="2"/>
+          </w:tcPr>
+          <w:p>
+            <w:r>
+              <w:t>REUNS 2</w:t>
+            </w:r>
+            <w:r>
+              <w:rPr>
+                <w:rFonts w:hint="eastAsia"/>
+                <w:lang w:eastAsia="zh-CN"/>
+              </w:rPr>
+              <w:t xml:space="preserve"> (Room C35)</w:t>
+            </w:r>
+          </w:p>
+        </w:tc>
+        <w:tc>
+          <w:tcPr>
+            <w:tcW w:w="2585" w:type="dxa"/>
+            <w:gridSpan w:val="3"/>
+          </w:tcPr>
+          <w:p>
+            <w:pPr>
+              <w:rPr>
+                <w:lang w:eastAsia="zh-CN"/>
+              </w:rPr>
+            </w:pPr>
+            <w:r>
+              <w:t>SLICE 2 + ESPTA</w:t>
+            </w:r>
+            <w:r>
+              <w:rPr>
+                <w:rFonts w:hint="eastAsia"/>
+                <w:lang w:eastAsia="zh-CN"/>
+              </w:rPr>
+              <w:t xml:space="preserve"> </w:t>
+            </w:r>
+            <w:r>
+              <w:rPr>
+                <w:rFonts w:hint="eastAsia"/>
+                <w:lang w:eastAsia="zh-CN"/>
+              </w:rPr>
+              <w:t xml:space="preserve">(Room </w:t>
+            </w:r>
+            <w:r>
+              <w:rPr>
+                <w:lang w:eastAsia="zh-CN"/>
+              </w:rPr>
+              <w:t>475</w:t>
+            </w:r>
+            <w:r>
+              <w:rPr>
+                <w:rFonts w:hint="eastAsia"/>
+                <w:lang w:eastAsia="zh-CN"/>
+              </w:rPr>
+              <w:t>)</w:t>
+            </w:r>
+          </w:p>
+        </w:tc>
+        <w:tc>
+          <w:tcPr>
+            <w:tcW w:w="2585" w:type="dxa"/>
+            <w:gridSpan w:val="2"/>
+          </w:tcPr>
+          <w:p>
+            <w:pPr>
+              <w:rPr>
+                <w:lang w:eastAsia="zh-CN"/>
+              </w:rPr>
+            </w:pPr>
+            <w:r>
+              <w:t>DLS 2 + DT-</w:t>
+            </w:r>
+            <w:proofErr w:type="gramStart"/>
+            <w:r>
+              <w:t>PISCC</w:t>
+            </w:r>
+            <w:r>
+              <w:rPr>
+                <w:rFonts w:hint="eastAsia"/>
+                <w:lang w:eastAsia="zh-CN"/>
+              </w:rPr>
+              <w:t xml:space="preserve">  (</w:t>
+            </w:r>
+            <w:proofErr w:type="gramEnd"/>
+            <w:r>
+              <w:rPr>
+                <w:rFonts w:hint="eastAsia"/>
+                <w:lang w:eastAsia="zh-CN"/>
+              </w:rPr>
+              <w:t>Room 345)</w:t>
+            </w:r>
+          </w:p>
+        </w:tc>
+      </w:tr>
+      <w:tr>
+        <w:trPr>
+          <w:trHeight w:val="300"/>
+        </w:trPr>
+        <w:tc>
+          <w:tcPr>
+            <w:tcW w:w="1710" w:type="dxa"/>
+          </w:tcPr>
+          <w:p>
+            <w:pPr>
+              <w:rPr>
+                <w:rFonts w:ascii="Aptos" w:eastAsia="Aptos" w:hAnsi="Aptos" w:cs="Aptos"/>
+              </w:rPr>
+            </w:pPr>
+            <w:r>
+              <w:rPr>
+                <w:rFonts w:ascii="Aptos" w:eastAsia="Aptos" w:hAnsi="Aptos" w:cs="Aptos"/>
+              </w:rPr>
+              <w:t>12:</w:t>
+            </w:r>
+            <w:r>
+              <w:rPr>
+                <w:rFonts w:ascii="Aptos" w:eastAsia="Aptos" w:hAnsi="Aptos" w:cs="Aptos"/>
+              </w:rPr>
+              <w:t>00 – 13:30</w:t>
+            </w:r>
+          </w:p>
+        </w:tc>
+        <w:tc>
+          <w:tcPr>
+            <w:tcW w:w="7755" w:type="dxa"/>
+            <w:gridSpan w:val="7"/>
+            <w:shd w:val="clear" w:color="auto" w:fill="D9F2D0" w:themeFill="accent6" w:themeFillTint="33"/>
+          </w:tcPr>
+          <w:p>
+            <w:pPr>
+              <w:rPr>
+                <w:rFonts w:ascii="Aptos" w:hAnsi="Aptos" w:cs="Aptos"/>
+                <w:lang w:eastAsia="zh-CN"/>
+              </w:rPr>
+            </w:pPr>
+            <w:r>
+              <w:t>Lunch</w:t>
+            </w:r>
+            <w:r>
+              <w:rPr>
+                <w:rFonts w:ascii="Aptos" w:eastAsia="Aptos" w:hAnsi="Aptos" w:cs="Aptos"/>
+              </w:rPr>
+              <w:t xml:space="preserve"> </w:t>
+            </w:r>
+            <w:r>
+              <w:rPr>
+                <w:rFonts w:ascii="Aptos" w:eastAsia="Aptos" w:hAnsi="Aptos" w:cs="Aptos"/>
+              </w:rPr>
+              <w:t>for workshop</w:t>
+            </w:r>
+            <w:r>
+              <w:rPr>
+                <w:rFonts w:ascii="Aptos" w:hAnsi="Aptos" w:cs="Aptos" w:hint="eastAsia"/>
+                <w:lang w:eastAsia="zh-CN"/>
+              </w:rPr>
+              <w:t xml:space="preserve"> </w:t>
+            </w:r>
+            <w:r>
+              <w:rPr>
+                <w:rFonts w:hint="eastAsia"/>
+                <w:lang w:eastAsia="zh-CN"/>
+              </w:rPr>
+              <w:t>(</w:t>
+            </w:r>
+            <w:r>
+              <w:rPr>
+                <w:lang w:eastAsia="zh-CN"/>
+              </w:rPr>
+              <w:t>2</w:t>
+            </w:r>
+            <w:r>
+              <w:rPr>
+                <w:vertAlign w:val="superscript"/>
+                <w:lang w:eastAsia="zh-CN"/>
+              </w:rPr>
+              <w:t>nd</w:t>
+            </w:r>
+            <w:r>
+              <w:rPr>
+                <w:lang w:eastAsia="zh-CN"/>
+              </w:rPr>
+              <w:t> floor cafe</w:t>
+            </w:r>
+            <w:r>
+              <w:rPr>
+                <w:rFonts w:hint="eastAsia"/>
+                <w:lang w:eastAsia="zh-CN"/>
+              </w:rPr>
+              <w:t>)</w:t>
+            </w:r>
+          </w:p>
+        </w:tc>
+      </w:tr>
+      <w:tr>
+        <w:trPr>
+          <w:trHeight w:val="300"/>
+        </w:trPr>
+        <w:tc>
+          <w:tcPr>
+            <w:tcW w:w="1710" w:type="dxa"/>
+          </w:tcPr>
+          <w:p>
+            <w:pPr>
+              <w:rPr>
+                <w:rFonts w:ascii="Aptos" w:eastAsia="Aptos" w:hAnsi="Aptos" w:cs="Aptos"/>
+              </w:rPr>
+            </w:pPr>
+            <w:r>
+              <w:rPr>
+                <w:rFonts w:ascii="Aptos" w:eastAsia="Aptos" w:hAnsi="Aptos" w:cs="Aptos"/>
+              </w:rPr>
               <w:t>13:30 - 1</w:t>
             </w:r>
             <w:r>
@@ -2402,6 +2384,7 @@
         <w:tc>
           <w:tcPr>
             <w:tcW w:w="2585" w:type="dxa"/>
+            <w:gridSpan w:val="2"/>
           </w:tcPr>
           <w:p>
             <w:pPr>
@@ -2424,6 +2407,7 @@
         <w:tc>
           <w:tcPr>
             <w:tcW w:w="2585" w:type="dxa"/>
+            <w:gridSpan w:val="3"/>
           </w:tcPr>
           <w:p>
             <w:pPr>
@@ -2452,7 +2436,7 @@
               <w:rPr>
                 <w:lang w:eastAsia="zh-CN"/>
               </w:rPr>
-              <w:t>475</w:t>
+              <w:t>170</w:t>
             </w:r>
             <w:r>
               <w:rPr>
@@ -2466,6 +2450,7 @@
         <w:tc>
           <w:tcPr>
             <w:tcW w:w="2585" w:type="dxa"/>
+            <w:gridSpan w:val="2"/>
           </w:tcPr>
           <w:p>
             <w:pPr>

</xml_diff>

<commit_message>
update coffee break details
</commit_message>
<xml_diff>
--- a/ProgramGlanceMASS25.docx
+++ b/ProgramGlanceMASS25.docx
@@ -409,6 +409,13 @@
                 <w:lang w:eastAsia="zh-CN"/>
               </w:rPr>
             </w:pPr>
+            <w:r>
+              <w:rPr>
+                <w:rFonts w:hint="eastAsia"/>
+                <w:lang w:eastAsia="zh-CN"/>
+              </w:rPr>
+              <w:t xml:space="preserve">Coffee </w:t>
+            </w:r>
             <w:r>
               <w:t>Break (Lobby</w:t>
             </w:r>
@@ -1320,6 +1327,13 @@
             <w:shd w:val="clear" w:color="auto" w:fill="D9F2D0" w:themeFill="accent6" w:themeFillTint="33"/>
           </w:tcPr>
           <w:p>
+            <w:r>
+              <w:rPr>
+                <w:rFonts w:hint="eastAsia"/>
+                <w:lang w:eastAsia="zh-CN"/>
+              </w:rPr>
+              <w:t xml:space="preserve">Coffee </w:t>
+            </w:r>
             <w:r>
               <w:t>Break (Lobby</w:t>
             </w:r>
@@ -2092,6 +2106,13 @@
                 <w:lang w:eastAsia="zh-CN"/>
               </w:rPr>
             </w:pPr>
+            <w:r>
+              <w:rPr>
+                <w:rFonts w:hint="eastAsia"/>
+                <w:lang w:eastAsia="zh-CN"/>
+              </w:rPr>
+              <w:t xml:space="preserve">Coffee </w:t>
+            </w:r>
             <w:r>
               <w:t>Break</w:t>
             </w:r>

</xml_diff>

<commit_message>
updated technical sessions and fixed a typo in program at a glance
</commit_message>
<xml_diff>
--- a/ProgramGlanceMASS25.docx
+++ b/ProgramGlanceMASS25.docx
@@ -930,7 +930,13 @@
               </w:rPr>
             </w:pPr>
             <w:r>
-              <w:t>Poser &amp; Demo</w:t>
+              <w:t>Pos</w:t>
+            </w:r>
+            <w:r>
+              <w:t>t</w:t>
+            </w:r>
+            <w:r>
+              <w:t>er &amp; Demo</w:t>
             </w:r>
             <w:r>
               <w:rPr>

</xml_diff>

<commit_message>
updated keynote with session chair and modified program at a glance
</commit_message>
<xml_diff>
--- a/ProgramGlanceMASS25.docx
+++ b/ProgramGlanceMASS25.docx
@@ -255,20 +255,27 @@
                 <w:rFonts w:hint="eastAsia"/>
                 <w:lang w:eastAsia="zh-CN"/>
               </w:rPr>
-              <w:t xml:space="preserve">Rest </w:t>
-            </w:r>
-            <w:r>
-              <w:rPr>
-                <w:lang w:eastAsia="zh-CN"/>
-              </w:rPr>
-              <w:t>area</w:t>
-            </w:r>
-            <w:r>
-              <w:rPr>
-                <w:rFonts w:hint="eastAsia"/>
-                <w:lang w:eastAsia="zh-CN"/>
-              </w:rPr>
-              <w:t xml:space="preserve"> - Lobby; </w:t>
+              <w:t xml:space="preserve">Coffee </w:t>
+            </w:r>
+            <w:r>
+              <w:t>Break (Lobby</w:t>
+            </w:r>
+            <w:r>
+              <w:rPr>
+                <w:rFonts w:hint="eastAsia"/>
+                <w:lang w:eastAsia="zh-CN"/>
+              </w:rPr>
+              <w:t>)</w:t>
+            </w:r>
+            <w:r>
+              <w:t>;</w:t>
+            </w:r>
+            <w:r>
+              <w:rPr>
+                <w:rFonts w:hint="eastAsia"/>
+                <w:lang w:eastAsia="zh-CN"/>
+              </w:rPr>
+              <w:t xml:space="preserve"> </w:t>
             </w:r>
             <w:r>
               <w:rPr>
@@ -637,11 +644,16 @@
             <w:r>
               <w:t>Session 3A</w:t>
             </w:r>
+            <w:proofErr w:type="gramStart"/>
             <w:r>
               <w:t xml:space="preserve">:  </w:t>
             </w:r>
             <w:r>
-              <w:t>Invited paper</w:t>
+              <w:t>Invited</w:t>
+            </w:r>
+            <w:proofErr w:type="gramEnd"/>
+            <w:r>
+              <w:t xml:space="preserve"> paper</w:t>
             </w:r>
             <w:r>
               <w:t>s 1</w:t>
@@ -1179,20 +1191,27 @@
                 <w:rFonts w:hint="eastAsia"/>
                 <w:lang w:eastAsia="zh-CN"/>
               </w:rPr>
-              <w:t>R</w:t>
-            </w:r>
-            <w:r>
-              <w:rPr>
-                <w:lang w:eastAsia="zh-CN"/>
-              </w:rPr>
-              <w:t>est area</w:t>
-            </w:r>
-            <w:r>
-              <w:rPr>
-                <w:rFonts w:hint="eastAsia"/>
-                <w:lang w:eastAsia="zh-CN"/>
-              </w:rPr>
-              <w:t xml:space="preserve"> - Lobby; </w:t>
+              <w:t xml:space="preserve">Coffee </w:t>
+            </w:r>
+            <w:r>
+              <w:t>Break (Lobby</w:t>
+            </w:r>
+            <w:r>
+              <w:rPr>
+                <w:rFonts w:hint="eastAsia"/>
+                <w:lang w:eastAsia="zh-CN"/>
+              </w:rPr>
+              <w:t>)</w:t>
+            </w:r>
+            <w:r>
+              <w:t>;</w:t>
+            </w:r>
+            <w:r>
+              <w:rPr>
+                <w:rFonts w:hint="eastAsia"/>
+                <w:lang w:eastAsia="zh-CN"/>
+              </w:rPr>
+              <w:t xml:space="preserve"> </w:t>
             </w:r>
             <w:r>
               <w:rPr>
@@ -1726,7 +1745,31 @@
               <w:rPr>
                 <w:rFonts w:ascii="Aptos" w:eastAsia="Aptos" w:hAnsi="Aptos" w:cs="Aptos"/>
               </w:rPr>
-              <w:t>15:30 – 17:00</w:t>
+              <w:t>15:30 – 1</w:t>
+            </w:r>
+            <w:r>
+              <w:rPr>
+                <w:rFonts w:ascii="Aptos" w:eastAsia="Aptos" w:hAnsi="Aptos" w:cs="Aptos"/>
+              </w:rPr>
+              <w:t>6</w:t>
+            </w:r>
+            <w:r>
+              <w:rPr>
+                <w:rFonts w:ascii="Aptos" w:eastAsia="Aptos" w:hAnsi="Aptos" w:cs="Aptos"/>
+              </w:rPr>
+              <w:t>:</w:t>
+            </w:r>
+            <w:r>
+              <w:rPr>
+                <w:rFonts w:ascii="Aptos" w:eastAsia="Aptos" w:hAnsi="Aptos" w:cs="Aptos"/>
+              </w:rPr>
+              <w:t>4</w:t>
+            </w:r>
+            <w:r>
+              <w:rPr>
+                <w:rFonts w:ascii="Aptos" w:eastAsia="Aptos" w:hAnsi="Aptos" w:cs="Aptos"/>
+              </w:rPr>
+              <w:t>0</w:t>
             </w:r>
           </w:p>
         </w:tc>
@@ -2238,14 +2281,26 @@
               </w:rPr>
             </w:pPr>
             <w:r>
-              <w:t>DLS 2 + DT-PISCC</w:t>
-            </w:r>
-            <w:r>
-              <w:rPr>
-                <w:rFonts w:hint="eastAsia"/>
-                <w:lang w:eastAsia="zh-CN"/>
-              </w:rPr>
-              <w:t xml:space="preserve">  (Room 345)</w:t>
+              <w:t>DLS 2 + DT-</w:t>
+            </w:r>
+            <w:proofErr w:type="gramStart"/>
+            <w:r>
+              <w:t>PISCC</w:t>
+            </w:r>
+            <w:r>
+              <w:rPr>
+                <w:rFonts w:hint="eastAsia"/>
+                <w:lang w:eastAsia="zh-CN"/>
+              </w:rPr>
+              <w:t xml:space="preserve">  (</w:t>
+            </w:r>
+            <w:proofErr w:type="gramEnd"/>
+            <w:r>
+              <w:rPr>
+                <w:rFonts w:hint="eastAsia"/>
+                <w:lang w:eastAsia="zh-CN"/>
+              </w:rPr>
+              <w:t>Room 345)</w:t>
             </w:r>
           </w:p>
         </w:tc>

</xml_diff>

<commit_message>
updated the program at a glance page
</commit_message>
<xml_diff>
--- a/ProgramGlanceMASS25.docx
+++ b/ProgramGlanceMASS25.docx
@@ -241,16 +241,6 @@
               </w:rPr>
             </w:pPr>
             <w:r>
-              <w:t>Break</w:t>
-            </w:r>
-            <w:r>
-              <w:rPr>
-                <w:rFonts w:hint="eastAsia"/>
-                <w:lang w:eastAsia="zh-CN"/>
-              </w:rPr>
-              <w:t xml:space="preserve"> (</w:t>
-            </w:r>
-            <w:r>
               <w:rPr>
                 <w:rFonts w:hint="eastAsia"/>
                 <w:lang w:eastAsia="zh-CN"/>
@@ -644,16 +634,11 @@
             <w:r>
               <w:t>Session 3A</w:t>
             </w:r>
-            <w:proofErr w:type="gramStart"/>
             <w:r>
               <w:t xml:space="preserve">:  </w:t>
             </w:r>
             <w:r>
-              <w:t>Invited</w:t>
-            </w:r>
-            <w:proofErr w:type="gramEnd"/>
-            <w:r>
-              <w:t xml:space="preserve"> paper</w:t>
+              <w:t>Invited paper</w:t>
             </w:r>
             <w:r>
               <w:t>s 1</w:t>
@@ -1176,16 +1161,6 @@
                 <w:lang w:eastAsia="zh-CN"/>
               </w:rPr>
             </w:pPr>
-            <w:r>
-              <w:t>Break</w:t>
-            </w:r>
-            <w:r>
-              <w:rPr>
-                <w:rFonts w:hint="eastAsia"/>
-                <w:lang w:eastAsia="zh-CN"/>
-              </w:rPr>
-              <w:t xml:space="preserve"> (</w:t>
-            </w:r>
             <w:r>
               <w:rPr>
                 <w:rFonts w:hint="eastAsia"/>
@@ -2281,26 +2256,14 @@
               </w:rPr>
             </w:pPr>
             <w:r>
-              <w:t>DLS 2 + DT-</w:t>
-            </w:r>
-            <w:proofErr w:type="gramStart"/>
-            <w:r>
-              <w:t>PISCC</w:t>
-            </w:r>
-            <w:r>
-              <w:rPr>
-                <w:rFonts w:hint="eastAsia"/>
-                <w:lang w:eastAsia="zh-CN"/>
-              </w:rPr>
-              <w:t xml:space="preserve">  (</w:t>
-            </w:r>
-            <w:proofErr w:type="gramEnd"/>
-            <w:r>
-              <w:rPr>
-                <w:rFonts w:hint="eastAsia"/>
-                <w:lang w:eastAsia="zh-CN"/>
-              </w:rPr>
-              <w:t>Room 345)</w:t>
+              <w:t>DLS 2 + DT-PISCC</w:t>
+            </w:r>
+            <w:r>
+              <w:rPr>
+                <w:rFonts w:hint="eastAsia"/>
+                <w:lang w:eastAsia="zh-CN"/>
+              </w:rPr>
+              <w:t xml:space="preserve">  (Room 345)</w:t>
             </w:r>
           </w:p>
         </w:tc>

</xml_diff>

<commit_message>
updated the program at a glance
</commit_message>
<xml_diff>
--- a/ProgramGlanceMASS25.docx
+++ b/ProgramGlanceMASS25.docx
@@ -241,24 +241,49 @@
               </w:rPr>
             </w:pPr>
             <w:r>
-              <w:rPr>
-                <w:rFonts w:hint="eastAsia"/>
-                <w:lang w:eastAsia="zh-CN"/>
-              </w:rPr>
               <w:t xml:space="preserve">Coffee </w:t>
             </w:r>
             <w:r>
-              <w:t>Break (Lobby</w:t>
-            </w:r>
-            <w:r>
-              <w:rPr>
-                <w:rFonts w:hint="eastAsia"/>
+              <w:t>Break</w:t>
+            </w:r>
+            <w:r>
+              <w:rPr>
+                <w:rFonts w:hint="eastAsia"/>
+                <w:lang w:eastAsia="zh-CN"/>
+              </w:rPr>
+              <w:t xml:space="preserve"> (Lobby</w:t>
+            </w:r>
+            <w:r>
+              <w:rPr>
                 <w:lang w:eastAsia="zh-CN"/>
               </w:rPr>
               <w:t>)</w:t>
             </w:r>
             <w:r>
-              <w:t>;</w:t>
+              <w:rPr>
+                <w:rFonts w:hint="eastAsia"/>
+                <w:lang w:eastAsia="zh-CN"/>
+              </w:rPr>
+              <w:t xml:space="preserve">; </w:t>
+            </w:r>
+            <w:r>
+              <w:rPr>
+                <w:lang w:eastAsia="zh-CN"/>
+              </w:rPr>
+              <w:t>Additional r</w:t>
+            </w:r>
+            <w:r>
+              <w:rPr>
+                <w:rFonts w:hint="eastAsia"/>
+                <w:lang w:eastAsia="zh-CN"/>
+              </w:rPr>
+              <w:t xml:space="preserve">est area </w:t>
+            </w:r>
+            <w:r>
+              <w:rPr>
+                <w:lang w:eastAsia="zh-CN"/>
+              </w:rPr>
+              <w:t>–</w:t>
             </w:r>
             <w:r>
               <w:rPr>
@@ -271,27 +296,7 @@
               <w:rPr>
                 <w:lang w:eastAsia="zh-CN"/>
               </w:rPr>
-              <w:t>Additional r</w:t>
-            </w:r>
-            <w:r>
-              <w:rPr>
-                <w:rFonts w:hint="eastAsia"/>
-                <w:lang w:eastAsia="zh-CN"/>
-              </w:rPr>
-              <w:t xml:space="preserve">est area </w:t>
-            </w:r>
-            <w:r>
-              <w:rPr>
-                <w:lang w:eastAsia="zh-CN"/>
-              </w:rPr>
-              <w:t>- Room 581</w:t>
-            </w:r>
-            <w:r>
-              <w:rPr>
-                <w:rFonts w:hint="eastAsia"/>
-                <w:lang w:eastAsia="zh-CN"/>
-              </w:rPr>
-              <w:t>)</w:t>
+              <w:t>Room 581</w:t>
             </w:r>
           </w:p>
         </w:tc>
@@ -407,24 +412,69 @@
               </w:rPr>
             </w:pPr>
             <w:r>
-              <w:rPr>
-                <w:rFonts w:hint="eastAsia"/>
-                <w:lang w:eastAsia="zh-CN"/>
-              </w:rPr>
               <w:t xml:space="preserve">Coffee </w:t>
             </w:r>
             <w:r>
-              <w:t>Break (Lobby</w:t>
-            </w:r>
-            <w:r>
-              <w:rPr>
-                <w:rFonts w:hint="eastAsia"/>
+              <w:t>Break</w:t>
+            </w:r>
+            <w:r>
+              <w:rPr>
+                <w:rFonts w:hint="eastAsia"/>
+                <w:lang w:eastAsia="zh-CN"/>
+              </w:rPr>
+              <w:t xml:space="preserve"> (</w:t>
+            </w:r>
+            <w:r>
+              <w:rPr>
+                <w:rFonts w:hint="eastAsia"/>
+                <w:lang w:eastAsia="zh-CN"/>
+              </w:rPr>
+              <w:t>Lobby</w:t>
+            </w:r>
+            <w:r>
+              <w:rPr>
                 <w:lang w:eastAsia="zh-CN"/>
               </w:rPr>
               <w:t>)</w:t>
             </w:r>
             <w:r>
-              <w:t>; Additional rest area - Room 581</w:t>
+              <w:rPr>
+                <w:rFonts w:hint="eastAsia"/>
+                <w:lang w:eastAsia="zh-CN"/>
+              </w:rPr>
+              <w:t xml:space="preserve">; </w:t>
+            </w:r>
+            <w:r>
+              <w:rPr>
+                <w:lang w:eastAsia="zh-CN"/>
+              </w:rPr>
+              <w:t>Additional r</w:t>
+            </w:r>
+            <w:r>
+              <w:rPr>
+                <w:rFonts w:hint="eastAsia"/>
+                <w:lang w:eastAsia="zh-CN"/>
+              </w:rPr>
+              <w:t xml:space="preserve">est area </w:t>
+            </w:r>
+            <w:r>
+              <w:rPr>
+                <w:lang w:eastAsia="zh-CN"/>
+              </w:rPr>
+              <w:t>–</w:t>
+            </w:r>
+            <w:r>
+              <w:rPr>
+                <w:rFonts w:hint="eastAsia"/>
+                <w:lang w:eastAsia="zh-CN"/>
+              </w:rPr>
+              <w:t xml:space="preserve"> </w:t>
+            </w:r>
+            <w:r>
+              <w:rPr>
+                <w:lang w:eastAsia="zh-CN"/>
+              </w:rPr>
+              <w:t>Room 581</w:t>
             </w:r>
           </w:p>
         </w:tc>
@@ -737,10 +787,6 @@
               </w:rPr>
             </w:pPr>
             <w:r>
-              <w:rPr>
-                <w:rFonts w:hint="eastAsia"/>
-                <w:lang w:eastAsia="zh-CN"/>
-              </w:rPr>
               <w:t xml:space="preserve">Coffee </w:t>
             </w:r>
             <w:r>
@@ -751,18 +797,10 @@
                 <w:rFonts w:hint="eastAsia"/>
                 <w:lang w:eastAsia="zh-CN"/>
               </w:rPr>
-              <w:t xml:space="preserve"> (</w:t>
-            </w:r>
-            <w:r>
-              <w:rPr>
-                <w:rFonts w:hint="eastAsia"/>
-                <w:lang w:eastAsia="zh-CN"/>
-              </w:rPr>
-              <w:t>Lobby</w:t>
-            </w:r>
-            <w:r>
-              <w:rPr>
-                <w:rFonts w:hint="eastAsia"/>
+              <w:t xml:space="preserve"> (Lobby</w:t>
+            </w:r>
+            <w:r>
+              <w:rPr>
                 <w:lang w:eastAsia="zh-CN"/>
               </w:rPr>
               <w:t>)</w:t>
@@ -785,7 +823,20 @@
                 <w:rFonts w:hint="eastAsia"/>
                 <w:lang w:eastAsia="zh-CN"/>
               </w:rPr>
-              <w:t xml:space="preserve">est area - </w:t>
+              <w:t xml:space="preserve">est area </w:t>
+            </w:r>
+            <w:r>
+              <w:rPr>
+                <w:lang w:eastAsia="zh-CN"/>
+              </w:rPr>
+              <w:t>–</w:t>
+            </w:r>
+            <w:r>
+              <w:rPr>
+                <w:rFonts w:hint="eastAsia"/>
+                <w:lang w:eastAsia="zh-CN"/>
+              </w:rPr>
+              <w:t xml:space="preserve"> </w:t>
             </w:r>
             <w:r>
               <w:rPr>
@@ -927,13 +978,7 @@
               </w:rPr>
             </w:pPr>
             <w:r>
-              <w:t>Pos</w:t>
-            </w:r>
-            <w:r>
-              <w:t>t</w:t>
-            </w:r>
-            <w:r>
-              <w:t>er &amp; Demo</w:t>
+              <w:t>Poser &amp; Demo</w:t>
             </w:r>
             <w:r>
               <w:rPr>
@@ -999,6 +1044,14 @@
         </w:tc>
       </w:tr>
     </w:tbl>
+    <w:p>
+      <w:pPr>
+        <w:rPr>
+          <w:sz w:val="36"/>
+          <w:szCs w:val="36"/>
+        </w:rPr>
+      </w:pPr>
+    </w:p>
     <w:p>
       <w:pPr>
         <w:rPr>
@@ -1162,24 +1215,49 @@
               </w:rPr>
             </w:pPr>
             <w:r>
-              <w:rPr>
-                <w:rFonts w:hint="eastAsia"/>
-                <w:lang w:eastAsia="zh-CN"/>
-              </w:rPr>
               <w:t xml:space="preserve">Coffee </w:t>
             </w:r>
             <w:r>
-              <w:t>Break (Lobby</w:t>
-            </w:r>
-            <w:r>
-              <w:rPr>
-                <w:rFonts w:hint="eastAsia"/>
+              <w:t>Break</w:t>
+            </w:r>
+            <w:r>
+              <w:rPr>
+                <w:rFonts w:hint="eastAsia"/>
+                <w:lang w:eastAsia="zh-CN"/>
+              </w:rPr>
+              <w:t xml:space="preserve"> (Lobby</w:t>
+            </w:r>
+            <w:r>
+              <w:rPr>
                 <w:lang w:eastAsia="zh-CN"/>
               </w:rPr>
               <w:t>)</w:t>
             </w:r>
             <w:r>
-              <w:t>;</w:t>
+              <w:rPr>
+                <w:rFonts w:hint="eastAsia"/>
+                <w:lang w:eastAsia="zh-CN"/>
+              </w:rPr>
+              <w:t xml:space="preserve">; </w:t>
+            </w:r>
+            <w:r>
+              <w:rPr>
+                <w:lang w:eastAsia="zh-CN"/>
+              </w:rPr>
+              <w:t>Additional r</w:t>
+            </w:r>
+            <w:r>
+              <w:rPr>
+                <w:rFonts w:hint="eastAsia"/>
+                <w:lang w:eastAsia="zh-CN"/>
+              </w:rPr>
+              <w:t xml:space="preserve">est area </w:t>
+            </w:r>
+            <w:r>
+              <w:rPr>
+                <w:lang w:eastAsia="zh-CN"/>
+              </w:rPr>
+              <w:t>–</w:t>
             </w:r>
             <w:r>
               <w:rPr>
@@ -1192,27 +1270,7 @@
               <w:rPr>
                 <w:lang w:eastAsia="zh-CN"/>
               </w:rPr>
-              <w:t>Additional r</w:t>
-            </w:r>
-            <w:r>
-              <w:rPr>
-                <w:rFonts w:hint="eastAsia"/>
-                <w:lang w:eastAsia="zh-CN"/>
-              </w:rPr>
-              <w:t xml:space="preserve">est area - </w:t>
-            </w:r>
-            <w:r>
-              <w:rPr>
-                <w:lang w:eastAsia="zh-CN"/>
-              </w:rPr>
               <w:t>Room 581</w:t>
-            </w:r>
-            <w:r>
-              <w:rPr>
-                <w:rFonts w:hint="eastAsia"/>
-                <w:lang w:eastAsia="zh-CN"/>
-              </w:rPr>
-              <w:t>)</w:t>
             </w:r>
           </w:p>
         </w:tc>
@@ -1328,24 +1386,62 @@
           </w:tcPr>
           <w:p>
             <w:r>
-              <w:rPr>
-                <w:rFonts w:hint="eastAsia"/>
-                <w:lang w:eastAsia="zh-CN"/>
-              </w:rPr>
               <w:t xml:space="preserve">Coffee </w:t>
             </w:r>
             <w:r>
-              <w:t>Break (Lobby</w:t>
-            </w:r>
-            <w:r>
-              <w:rPr>
-                <w:rFonts w:hint="eastAsia"/>
+              <w:t>Break</w:t>
+            </w:r>
+            <w:r>
+              <w:rPr>
+                <w:rFonts w:hint="eastAsia"/>
+                <w:lang w:eastAsia="zh-CN"/>
+              </w:rPr>
+              <w:t xml:space="preserve"> (Lobby</w:t>
+            </w:r>
+            <w:r>
+              <w:rPr>
                 <w:lang w:eastAsia="zh-CN"/>
               </w:rPr>
               <w:t>)</w:t>
             </w:r>
             <w:r>
-              <w:t>; Additional rest area - Room 581</w:t>
+              <w:rPr>
+                <w:rFonts w:hint="eastAsia"/>
+                <w:lang w:eastAsia="zh-CN"/>
+              </w:rPr>
+              <w:t xml:space="preserve">; </w:t>
+            </w:r>
+            <w:r>
+              <w:rPr>
+                <w:lang w:eastAsia="zh-CN"/>
+              </w:rPr>
+              <w:t>Additional r</w:t>
+            </w:r>
+            <w:r>
+              <w:rPr>
+                <w:rFonts w:hint="eastAsia"/>
+                <w:lang w:eastAsia="zh-CN"/>
+              </w:rPr>
+              <w:t xml:space="preserve">est area </w:t>
+            </w:r>
+            <w:r>
+              <w:rPr>
+                <w:lang w:eastAsia="zh-CN"/>
+              </w:rPr>
+              <w:t>–</w:t>
+            </w:r>
+            <w:r>
+              <w:rPr>
+                <w:rFonts w:hint="eastAsia"/>
+                <w:lang w:eastAsia="zh-CN"/>
+              </w:rPr>
+              <w:t xml:space="preserve"> </w:t>
+            </w:r>
+            <w:r>
+              <w:rPr>
+                <w:lang w:eastAsia="zh-CN"/>
+              </w:rPr>
+              <w:t>Room 581</w:t>
             </w:r>
           </w:p>
         </w:tc>
@@ -1643,10 +1739,6 @@
               </w:rPr>
             </w:pPr>
             <w:r>
-              <w:rPr>
-                <w:rFonts w:hint="eastAsia"/>
-                <w:lang w:eastAsia="zh-CN"/>
-              </w:rPr>
               <w:t xml:space="preserve">Coffee </w:t>
             </w:r>
             <w:r>
@@ -1657,18 +1749,10 @@
                 <w:rFonts w:hint="eastAsia"/>
                 <w:lang w:eastAsia="zh-CN"/>
               </w:rPr>
-              <w:t xml:space="preserve"> (</w:t>
-            </w:r>
-            <w:r>
-              <w:rPr>
-                <w:rFonts w:hint="eastAsia"/>
-                <w:lang w:eastAsia="zh-CN"/>
-              </w:rPr>
-              <w:t>Lobby</w:t>
-            </w:r>
-            <w:r>
-              <w:rPr>
-                <w:rFonts w:hint="eastAsia"/>
+              <w:t xml:space="preserve"> (Lobby</w:t>
+            </w:r>
+            <w:r>
+              <w:rPr>
                 <w:lang w:eastAsia="zh-CN"/>
               </w:rPr>
               <w:t>)</w:t>
@@ -1691,7 +1775,20 @@
                 <w:rFonts w:hint="eastAsia"/>
                 <w:lang w:eastAsia="zh-CN"/>
               </w:rPr>
-              <w:t xml:space="preserve">est area - </w:t>
+              <w:t xml:space="preserve">est area </w:t>
+            </w:r>
+            <w:r>
+              <w:rPr>
+                <w:lang w:eastAsia="zh-CN"/>
+              </w:rPr>
+              <w:t>–</w:t>
+            </w:r>
+            <w:r>
+              <w:rPr>
+                <w:rFonts w:hint="eastAsia"/>
+                <w:lang w:eastAsia="zh-CN"/>
+              </w:rPr>
+              <w:t xml:space="preserve"> </w:t>
             </w:r>
             <w:r>
               <w:rPr>
@@ -1833,10 +1930,22 @@
             </w:r>
             <w:r>
               <w:rPr>
-                <w:rFonts w:hint="eastAsia"/>
-                <w:lang w:eastAsia="zh-CN"/>
-              </w:rPr>
-              <w:t>704</w:t>
+                <w:lang w:eastAsia="zh-CN"/>
+              </w:rPr>
+              <w:t>7</w:t>
+            </w:r>
+            <w:r>
+              <w:rPr>
+                <w:rFonts w:hint="eastAsia"/>
+                <w:lang w:eastAsia="zh-CN"/>
+              </w:rPr>
+              <w:t>0</w:t>
+            </w:r>
+            <w:r>
+              <w:rPr>
+                <w:lang w:eastAsia="zh-CN"/>
+              </w:rPr>
+              <w:t>4</w:t>
             </w:r>
             <w:r>
               <w:rPr>
@@ -1928,14 +2037,6 @@
         </w:tc>
       </w:tr>
     </w:tbl>
-    <w:p>
-      <w:pPr>
-        <w:rPr>
-          <w:sz w:val="36"/>
-          <w:szCs w:val="36"/>
-        </w:rPr>
-      </w:pPr>
-    </w:p>
     <w:p>
       <w:pPr>
         <w:rPr>
@@ -1953,9 +2054,10 @@
       </w:tblPr>
       <w:tblGrid>
         <w:gridCol w:w="1710"/>
-        <w:gridCol w:w="2585"/>
-        <w:gridCol w:w="2585"/>
-        <w:gridCol w:w="2585"/>
+        <w:gridCol w:w="1938"/>
+        <w:gridCol w:w="1939"/>
+        <w:gridCol w:w="1939"/>
+        <w:gridCol w:w="1939"/>
       </w:tblGrid>
       <w:tr>
         <w:trPr>
@@ -1964,7 +2066,7 @@
         <w:tc>
           <w:tcPr>
             <w:tcW w:w="9465" w:type="dxa"/>
-            <w:gridSpan w:val="4"/>
+            <w:gridSpan w:val="5"/>
             <w:shd w:val="clear" w:color="auto" w:fill="000000" w:themeFill="text1"/>
           </w:tcPr>
           <w:p>
@@ -2008,7 +2110,7 @@
         </w:tc>
         <w:tc>
           <w:tcPr>
-            <w:tcW w:w="2585" w:type="dxa"/>
+            <w:tcW w:w="1938" w:type="dxa"/>
             <w:shd w:val="clear" w:color="auto" w:fill="FFFFFF" w:themeFill="background1"/>
           </w:tcPr>
           <w:p>
@@ -2025,13 +2127,27 @@
                 <w:rFonts w:hint="eastAsia"/>
                 <w:lang w:eastAsia="zh-CN"/>
               </w:rPr>
-              <w:t xml:space="preserve"> (Room C35)</w:t>
-            </w:r>
-          </w:p>
-        </w:tc>
-        <w:tc>
-          <w:tcPr>
-            <w:tcW w:w="2585" w:type="dxa"/>
+              <w:t xml:space="preserve"> </w:t>
+            </w:r>
+          </w:p>
+          <w:p>
+            <w:pPr>
+              <w:rPr>
+                <w:lang w:eastAsia="zh-CN"/>
+              </w:rPr>
+            </w:pPr>
+            <w:r>
+              <w:rPr>
+                <w:rFonts w:hint="eastAsia"/>
+                <w:lang w:eastAsia="zh-CN"/>
+              </w:rPr>
+              <w:t>(Room C35)</w:t>
+            </w:r>
+          </w:p>
+        </w:tc>
+        <w:tc>
+          <w:tcPr>
+            <w:tcW w:w="1939" w:type="dxa"/>
             <w:shd w:val="clear" w:color="auto" w:fill="FFFFFF" w:themeFill="background1"/>
           </w:tcPr>
           <w:p>
@@ -2050,6 +2166,13 @@
               </w:rPr>
               <w:t xml:space="preserve"> </w:t>
             </w:r>
+          </w:p>
+          <w:p>
+            <w:pPr>
+              <w:rPr>
+                <w:lang w:eastAsia="zh-CN"/>
+              </w:rPr>
+            </w:pPr>
             <w:r>
               <w:rPr>
                 <w:rFonts w:hint="eastAsia"/>
@@ -2074,7 +2197,7 @@
         </w:tc>
         <w:tc>
           <w:tcPr>
-            <w:tcW w:w="2585" w:type="dxa"/>
+            <w:tcW w:w="1939" w:type="dxa"/>
             <w:shd w:val="clear" w:color="auto" w:fill="FFFFFF" w:themeFill="background1"/>
           </w:tcPr>
           <w:p>
@@ -2091,7 +2214,40 @@
                 <w:rFonts w:hint="eastAsia"/>
                 <w:lang w:eastAsia="zh-CN"/>
               </w:rPr>
-              <w:t xml:space="preserve"> (Room 345)</w:t>
+              <w:t xml:space="preserve"> </w:t>
+            </w:r>
+          </w:p>
+          <w:p>
+            <w:pPr>
+              <w:rPr>
+                <w:lang w:eastAsia="zh-CN"/>
+              </w:rPr>
+            </w:pPr>
+            <w:r>
+              <w:rPr>
+                <w:rFonts w:hint="eastAsia"/>
+                <w:lang w:eastAsia="zh-CN"/>
+              </w:rPr>
+              <w:t>(Room 345)</w:t>
+            </w:r>
+          </w:p>
+        </w:tc>
+        <w:tc>
+          <w:tcPr>
+            <w:tcW w:w="1939" w:type="dxa"/>
+            <w:shd w:val="clear" w:color="auto" w:fill="FFFFFF" w:themeFill="background1"/>
+          </w:tcPr>
+          <w:p>
+            <w:pPr>
+              <w:rPr>
+                <w:lang w:eastAsia="zh-CN"/>
+              </w:rPr>
+            </w:pPr>
+            <w:r>
+              <w:rPr>
+                <w:lang w:eastAsia="zh-CN"/>
+              </w:rPr>
+              <w:t>DT-PISCC (Room 580)</w:t>
             </w:r>
           </w:p>
         </w:tc>
@@ -2121,7 +2277,7 @@
         <w:tc>
           <w:tcPr>
             <w:tcW w:w="7755" w:type="dxa"/>
-            <w:gridSpan w:val="3"/>
+            <w:gridSpan w:val="4"/>
             <w:shd w:val="clear" w:color="auto" w:fill="D9F2D0" w:themeFill="accent6" w:themeFillTint="33"/>
           </w:tcPr>
           <w:p>
@@ -2131,10 +2287,6 @@
               </w:rPr>
             </w:pPr>
             <w:r>
-              <w:rPr>
-                <w:rFonts w:hint="eastAsia"/>
-                <w:lang w:eastAsia="zh-CN"/>
-              </w:rPr>
               <w:t xml:space="preserve">Coffee </w:t>
             </w:r>
             <w:r>
@@ -2145,7 +2297,20 @@
                 <w:rFonts w:hint="eastAsia"/>
                 <w:lang w:eastAsia="zh-CN"/>
               </w:rPr>
-              <w:t xml:space="preserve"> (Lobby); </w:t>
+              <w:t xml:space="preserve"> (Lobby</w:t>
+            </w:r>
+            <w:r>
+              <w:rPr>
+                <w:lang w:eastAsia="zh-CN"/>
+              </w:rPr>
+              <w:t>)</w:t>
+            </w:r>
+            <w:r>
+              <w:rPr>
+                <w:rFonts w:hint="eastAsia"/>
+                <w:lang w:eastAsia="zh-CN"/>
+              </w:rPr>
+              <w:t xml:space="preserve">; </w:t>
             </w:r>
             <w:r>
               <w:rPr>
@@ -2158,7 +2323,20 @@
                 <w:rFonts w:hint="eastAsia"/>
                 <w:lang w:eastAsia="zh-CN"/>
               </w:rPr>
-              <w:t xml:space="preserve">est area - </w:t>
+              <w:t xml:space="preserve">est area </w:t>
+            </w:r>
+            <w:r>
+              <w:rPr>
+                <w:lang w:eastAsia="zh-CN"/>
+              </w:rPr>
+              <w:t>–</w:t>
+            </w:r>
+            <w:r>
+              <w:rPr>
+                <w:rFonts w:hint="eastAsia"/>
+                <w:lang w:eastAsia="zh-CN"/>
+              </w:rPr>
+              <w:t xml:space="preserve"> </w:t>
             </w:r>
             <w:r>
               <w:rPr>
@@ -2188,9 +2366,14 @@
         </w:tc>
         <w:tc>
           <w:tcPr>
-            <w:tcW w:w="2585" w:type="dxa"/>
-          </w:tcPr>
-          <w:p>
+            <w:tcW w:w="1938" w:type="dxa"/>
+          </w:tcPr>
+          <w:p>
+            <w:pPr>
+              <w:rPr>
+                <w:lang w:eastAsia="zh-CN"/>
+              </w:rPr>
+            </w:pPr>
             <w:r>
               <w:t>REUNS 2</w:t>
             </w:r>
@@ -2199,13 +2382,22 @@
                 <w:rFonts w:hint="eastAsia"/>
                 <w:lang w:eastAsia="zh-CN"/>
               </w:rPr>
-              <w:t xml:space="preserve"> (Room C35)</w:t>
-            </w:r>
-          </w:p>
-        </w:tc>
-        <w:tc>
-          <w:tcPr>
-            <w:tcW w:w="2585" w:type="dxa"/>
+              <w:t xml:space="preserve"> </w:t>
+            </w:r>
+          </w:p>
+          <w:p>
+            <w:r>
+              <w:rPr>
+                <w:rFonts w:hint="eastAsia"/>
+                <w:lang w:eastAsia="zh-CN"/>
+              </w:rPr>
+              <w:t>(Room C35)</w:t>
+            </w:r>
+          </w:p>
+        </w:tc>
+        <w:tc>
+          <w:tcPr>
+            <w:tcW w:w="1939" w:type="dxa"/>
           </w:tcPr>
           <w:p>
             <w:pPr>
@@ -2247,23 +2439,42 @@
         </w:tc>
         <w:tc>
           <w:tcPr>
-            <w:tcW w:w="2585" w:type="dxa"/>
-          </w:tcPr>
-          <w:p>
-            <w:pPr>
-              <w:rPr>
-                <w:lang w:eastAsia="zh-CN"/>
-              </w:rPr>
-            </w:pPr>
-            <w:r>
-              <w:t>DLS 2 + DT-PISCC</w:t>
-            </w:r>
-            <w:r>
-              <w:rPr>
-                <w:rFonts w:hint="eastAsia"/>
-                <w:lang w:eastAsia="zh-CN"/>
-              </w:rPr>
-              <w:t xml:space="preserve">  (Room 345)</w:t>
+            <w:tcW w:w="1939" w:type="dxa"/>
+          </w:tcPr>
+          <w:p>
+            <w:r>
+              <w:t>DLS 2</w:t>
+            </w:r>
+          </w:p>
+          <w:p>
+            <w:pPr>
+              <w:rPr>
+                <w:lang w:eastAsia="zh-CN"/>
+              </w:rPr>
+            </w:pPr>
+            <w:r>
+              <w:t>(Room 345)</w:t>
+            </w:r>
+            <w:r>
+              <w:t xml:space="preserve"> </w:t>
+            </w:r>
+          </w:p>
+        </w:tc>
+        <w:tc>
+          <w:tcPr>
+            <w:tcW w:w="1939" w:type="dxa"/>
+          </w:tcPr>
+          <w:p>
+            <w:pPr>
+              <w:rPr>
+                <w:lang w:eastAsia="zh-CN"/>
+              </w:rPr>
+            </w:pPr>
+            <w:r>
+              <w:rPr>
+                <w:lang w:eastAsia="zh-CN"/>
+              </w:rPr>
+              <w:t>DT-PISCC (Room 580)</w:t>
             </w:r>
           </w:p>
         </w:tc>
@@ -2293,7 +2504,7 @@
         <w:tc>
           <w:tcPr>
             <w:tcW w:w="7755" w:type="dxa"/>
-            <w:gridSpan w:val="3"/>
+            <w:gridSpan w:val="4"/>
             <w:shd w:val="clear" w:color="auto" w:fill="D9F2D0" w:themeFill="accent6" w:themeFillTint="33"/>
           </w:tcPr>
           <w:p>
@@ -2403,7 +2614,7 @@
         </w:tc>
         <w:tc>
           <w:tcPr>
-            <w:tcW w:w="2585" w:type="dxa"/>
+            <w:tcW w:w="1938" w:type="dxa"/>
           </w:tcPr>
           <w:p>
             <w:pPr>
@@ -2419,13 +2630,27 @@
                 <w:rFonts w:hint="eastAsia"/>
                 <w:lang w:eastAsia="zh-CN"/>
               </w:rPr>
-              <w:t xml:space="preserve"> (Room C35)</w:t>
-            </w:r>
-          </w:p>
-        </w:tc>
-        <w:tc>
-          <w:tcPr>
-            <w:tcW w:w="2585" w:type="dxa"/>
+              <w:t xml:space="preserve"> </w:t>
+            </w:r>
+          </w:p>
+          <w:p>
+            <w:pPr>
+              <w:rPr>
+                <w:lang w:eastAsia="zh-CN"/>
+              </w:rPr>
+            </w:pPr>
+            <w:r>
+              <w:rPr>
+                <w:rFonts w:hint="eastAsia"/>
+                <w:lang w:eastAsia="zh-CN"/>
+              </w:rPr>
+              <w:t>(Room C35)</w:t>
+            </w:r>
+          </w:p>
+        </w:tc>
+        <w:tc>
+          <w:tcPr>
+            <w:tcW w:w="1939" w:type="dxa"/>
           </w:tcPr>
           <w:p>
             <w:pPr>
@@ -2443,6 +2668,13 @@
               </w:rPr>
               <w:t xml:space="preserve"> </w:t>
             </w:r>
+          </w:p>
+          <w:p>
+            <w:pPr>
+              <w:rPr>
+                <w:lang w:eastAsia="zh-CN"/>
+              </w:rPr>
+            </w:pPr>
             <w:r>
               <w:rPr>
                 <w:rFonts w:hint="eastAsia"/>
@@ -2454,7 +2686,19 @@
               <w:rPr>
                 <w:lang w:eastAsia="zh-CN"/>
               </w:rPr>
-              <w:t>170</w:t>
+              <w:t>1</w:t>
+            </w:r>
+            <w:r>
+              <w:rPr>
+                <w:lang w:eastAsia="zh-CN"/>
+              </w:rPr>
+              <w:t>7</w:t>
+            </w:r>
+            <w:r>
+              <w:rPr>
+                <w:lang w:eastAsia="zh-CN"/>
+              </w:rPr>
+              <w:t>0</w:t>
             </w:r>
             <w:r>
               <w:rPr>
@@ -2467,7 +2711,7 @@
         </w:tc>
         <w:tc>
           <w:tcPr>
-            <w:tcW w:w="2585" w:type="dxa"/>
+            <w:tcW w:w="1939" w:type="dxa"/>
           </w:tcPr>
           <w:p>
             <w:pPr>
@@ -2485,6 +2729,13 @@
               </w:rPr>
               <w:t xml:space="preserve"> </w:t>
             </w:r>
+          </w:p>
+          <w:p>
+            <w:pPr>
+              <w:rPr>
+                <w:lang w:eastAsia="zh-CN"/>
+              </w:rPr>
+            </w:pPr>
             <w:r>
               <w:rPr>
                 <w:rFonts w:hint="eastAsia"/>
@@ -2505,10 +2756,30 @@
               </w:rPr>
               <w:t>)</w:t>
             </w:r>
+          </w:p>
+        </w:tc>
+        <w:tc>
+          <w:tcPr>
+            <w:tcW w:w="1939" w:type="dxa"/>
+          </w:tcPr>
+          <w:p>
+            <w:pPr>
+              <w:rPr>
+                <w:lang w:eastAsia="zh-CN"/>
+              </w:rPr>
+            </w:pPr>
           </w:p>
         </w:tc>
       </w:tr>
     </w:tbl>
+    <w:p>
+      <w:pPr>
+        <w:rPr>
+          <w:sz w:val="36"/>
+          <w:szCs w:val="36"/>
+        </w:rPr>
+      </w:pPr>
+    </w:p>
     <w:p>
       <w:pPr>
         <w:rPr>

</xml_diff>

<commit_message>
modified workshop name for DTPI
</commit_message>
<xml_diff>
--- a/ProgramGlanceMASS25.docx
+++ b/ProgramGlanceMASS25.docx
@@ -2247,7 +2247,19 @@
               <w:rPr>
                 <w:lang w:eastAsia="zh-CN"/>
               </w:rPr>
-              <w:t>DT-PISCC (Room 580)</w:t>
+              <w:t>DT</w:t>
+            </w:r>
+            <w:r>
+              <w:rPr>
+                <w:lang w:eastAsia="zh-CN"/>
+              </w:rPr>
+              <w:t>PI-NGWS</w:t>
+            </w:r>
+            <w:r>
+              <w:rPr>
+                <w:lang w:eastAsia="zh-CN"/>
+              </w:rPr>
+              <w:t xml:space="preserve"> (Room 580)</w:t>
             </w:r>
           </w:p>
         </w:tc>
@@ -2474,7 +2486,13 @@
               <w:rPr>
                 <w:lang w:eastAsia="zh-CN"/>
               </w:rPr>
-              <w:t>DT-PISCC (Room 580)</w:t>
+              <w:t xml:space="preserve">DTPI-NGWS </w:t>
+            </w:r>
+            <w:r>
+              <w:rPr>
+                <w:lang w:eastAsia="zh-CN"/>
+              </w:rPr>
+              <w:t>(Room 580)</w:t>
             </w:r>
           </w:p>
         </w:tc>

</xml_diff>